<commit_message>
added alternative designs to RS 1.1
</commit_message>
<xml_diff>
--- a/Requirement specifications/requirement specification 1.1.docx
+++ b/Requirement specifications/requirement specification 1.1.docx
@@ -1,6 +1,6 @@
 
 <file path=word/document.xml><?xml version="1.0" encoding="utf-8"?>
-<w:document xmlns:wpc="http://schemas.microsoft.com/office/word/2010/wordprocessingCanvas" xmlns:mc="http://schemas.openxmlformats.org/markup-compatibility/2006" xmlns:o="urn:schemas-microsoft-com:office:office" xmlns:r="http://schemas.openxmlformats.org/officeDocument/2006/relationships" xmlns:m="http://schemas.openxmlformats.org/officeDocument/2006/math" xmlns:v="urn:schemas-microsoft-com:vml" xmlns:wp14="http://schemas.microsoft.com/office/word/2010/wordprocessingDrawing" xmlns:wp="http://schemas.openxmlformats.org/drawingml/2006/wordprocessingDrawing" xmlns:w10="urn:schemas-microsoft-com:office:word" xmlns:w="http://schemas.openxmlformats.org/wordprocessingml/2006/main" xmlns:w14="http://schemas.microsoft.com/office/word/2010/wordml" xmlns:wpg="http://schemas.microsoft.com/office/word/2010/wordprocessingGroup" xmlns:wpi="http://schemas.microsoft.com/office/word/2010/wordprocessingInk" xmlns:wne="http://schemas.microsoft.com/office/word/2006/wordml" xmlns:wps="http://schemas.microsoft.com/office/word/2010/wordprocessingShape" mc:Ignorable="w14 wp14">
+<w:document xmlns:wpc="http://schemas.microsoft.com/office/word/2010/wordprocessingCanvas" xmlns:mc="http://schemas.openxmlformats.org/markup-compatibility/2006" xmlns:o="urn:schemas-microsoft-com:office:office" xmlns:r="http://schemas.openxmlformats.org/officeDocument/2006/relationships" xmlns:m="http://schemas.openxmlformats.org/officeDocument/2006/math" xmlns:v="urn:schemas-microsoft-com:vml" xmlns:wp14="http://schemas.microsoft.com/office/word/2010/wordprocessingDrawing" xmlns:wp="http://schemas.openxmlformats.org/drawingml/2006/wordprocessingDrawing" xmlns:w10="urn:schemas-microsoft-com:office:word" xmlns:w="http://schemas.openxmlformats.org/wordprocessingml/2006/main" xmlns:w14="http://schemas.microsoft.com/office/word/2010/wordml" xmlns:w15="http://schemas.microsoft.com/office/word/2012/wordml" xmlns:wpg="http://schemas.microsoft.com/office/word/2010/wordprocessingGroup" xmlns:wpi="http://schemas.microsoft.com/office/word/2010/wordprocessingInk" xmlns:wne="http://schemas.microsoft.com/office/word/2006/wordml" xmlns:wps="http://schemas.microsoft.com/office/word/2010/wordprocessingShape" mc:Ignorable="w14 w15 wp14">
   <w:body>
     <w:p>
       <w:pPr>
@@ -568,7 +568,7 @@
                 </mc:Choice>
                 <mc:Fallback>
                   <w:pict>
-                    <v:shapetype id="_x0000_t202" coordsize="21600,21600" o:spt="202" path="m,l,21600r21600,l21600,xe">
+                    <v:shapetype w14:anchorId="3F8105C8" id="_x0000_t202" coordsize="21600,21600" o:spt="202" path="m,l,21600r21600,l21600,xe">
                       <v:stroke joinstyle="miter"/>
                       <v:path gradientshapeok="t" o:connecttype="rect"/>
                     </v:shapetype>
@@ -618,31 +618,7 @@
                                 <w:sz w:val="52"/>
                                 <w:szCs w:val="52"/>
                               </w:rPr>
-                              <w:t xml:space="preserve">  Please Wait</w:t>
-                            </w:r>
-                            <w:proofErr w:type="gramStart"/>
-                            <w:r>
-                              <w:rPr>
-                                <w:rFonts w:ascii="Erbos Draco 1st NBP" w:hAnsi="Erbos Draco 1st NBP"/>
-                                <w:color w:val="76923C" w:themeColor="accent3" w:themeShade="BF"/>
-                                <w:spacing w:val="20"/>
-                                <w:w w:val="90"/>
-                                <w:sz w:val="52"/>
-                                <w:szCs w:val="52"/>
-                              </w:rPr>
-                              <w:t>..</w:t>
-                            </w:r>
-                            <w:proofErr w:type="gramEnd"/>
-                            <w:r>
-                              <w:rPr>
-                                <w:rFonts w:ascii="Erbos Draco 1st NBP" w:hAnsi="Erbos Draco 1st NBP"/>
-                                <w:color w:val="76923C" w:themeColor="accent3" w:themeShade="BF"/>
-                                <w:spacing w:val="20"/>
-                                <w:w w:val="90"/>
-                                <w:sz w:val="52"/>
-                                <w:szCs w:val="52"/>
-                              </w:rPr>
-                              <w:t xml:space="preserve"> </w:t>
+                              <w:t xml:space="preserve">  Please Wait.. </w:t>
                             </w:r>
                           </w:p>
                         </w:txbxContent>
@@ -794,7 +770,7 @@
                 </mc:Choice>
                 <mc:Fallback>
                   <w:pict>
-                    <v:shape id="Text Box 8" o:spid="_x0000_s1027" type="#_x0000_t202" style="width:203.45pt;height:43.2pt;visibility:visible;mso-wrap-style:square;mso-left-percent:-10001;mso-top-percent:-10001;mso-position-horizontal:absolute;mso-position-horizontal-relative:char;mso-position-vertical:absolute;mso-position-vertical-relative:line;mso-left-percent:-10001;mso-top-percent:-10001;v-text-anchor:top" o:gfxdata="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" fillcolor="#d6e3bc [1302]" strokeweight="6pt">
+                    <v:shape w14:anchorId="5C66244F" id="Text Box 8" o:spid="_x0000_s1027" type="#_x0000_t202" style="width:203.45pt;height:43.2pt;visibility:visible;mso-wrap-style:square;mso-left-percent:-10001;mso-top-percent:-10001;mso-position-horizontal:absolute;mso-position-horizontal-relative:char;mso-position-vertical:absolute;mso-position-vertical-relative:line;mso-left-percent:-10001;mso-top-percent:-10001;v-text-anchor:top" o:gfxdata="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" fillcolor="#d6e3bc [1302]" strokeweight="6pt">
                       <v:textbox>
                         <w:txbxContent>
                           <w:p>
@@ -840,31 +816,7 @@
                                 <w:sz w:val="52"/>
                                 <w:szCs w:val="52"/>
                               </w:rPr>
-                              <w:t xml:space="preserve">  Please Wait</w:t>
-                            </w:r>
-                            <w:proofErr w:type="gramStart"/>
-                            <w:r>
-                              <w:rPr>
-                                <w:rFonts w:ascii="Erbos Draco 1st NBP" w:hAnsi="Erbos Draco 1st NBP"/>
-                                <w:color w:val="76923C" w:themeColor="accent3" w:themeShade="BF"/>
-                                <w:spacing w:val="20"/>
-                                <w:w w:val="90"/>
-                                <w:sz w:val="52"/>
-                                <w:szCs w:val="52"/>
-                              </w:rPr>
-                              <w:t>..</w:t>
-                            </w:r>
-                            <w:proofErr w:type="gramEnd"/>
-                            <w:r>
-                              <w:rPr>
-                                <w:rFonts w:ascii="Erbos Draco 1st NBP" w:hAnsi="Erbos Draco 1st NBP"/>
-                                <w:color w:val="76923C" w:themeColor="accent3" w:themeShade="BF"/>
-                                <w:spacing w:val="20"/>
-                                <w:w w:val="90"/>
-                                <w:sz w:val="52"/>
-                                <w:szCs w:val="52"/>
-                              </w:rPr>
-                              <w:t xml:space="preserve"> </w:t>
+                              <w:t xml:space="preserve">  Please Wait.. </w:t>
                             </w:r>
                           </w:p>
                         </w:txbxContent>
@@ -1010,7 +962,7 @@
                 </mc:Choice>
                 <mc:Fallback>
                   <w:pict>
-                    <v:shape id="Text Box 3" o:spid="_x0000_s1028" type="#_x0000_t202" style="width:203.45pt;height:43.2pt;visibility:visible;mso-wrap-style:square;mso-left-percent:-10001;mso-top-percent:-10001;mso-position-horizontal:absolute;mso-position-horizontal-relative:char;mso-position-vertical:absolute;mso-position-vertical-relative:line;mso-left-percent:-10001;mso-top-percent:-10001;v-text-anchor:top" o:gfxdata="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" fillcolor="#d6e3bc [1302]" strokeweight="6pt">
+                    <v:shape w14:anchorId="576E92B8" id="Text Box 3" o:spid="_x0000_s1028" type="#_x0000_t202" style="width:203.45pt;height:43.2pt;visibility:visible;mso-wrap-style:square;mso-left-percent:-10001;mso-top-percent:-10001;mso-position-horizontal:absolute;mso-position-horizontal-relative:char;mso-position-vertical:absolute;mso-position-vertical-relative:line;mso-left-percent:-10001;mso-top-percent:-10001;v-text-anchor:top" o:gfxdata="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" fillcolor="#d6e3bc [1302]" strokeweight="6pt">
                       <v:textbox>
                         <w:txbxContent>
                           <w:p>
@@ -1033,18 +985,7 @@
                                 <w:sz w:val="52"/>
                                 <w:szCs w:val="52"/>
                               </w:rPr>
-                              <w:t xml:space="preserve">  Beltrac 1.0.0</w:t>
-                            </w:r>
-                            <w:r>
-                              <w:rPr>
-                                <w:rFonts w:ascii="Erbos Draco 1st NBP" w:hAnsi="Erbos Draco 1st NBP"/>
-                                <w:color w:val="76923C" w:themeColor="accent3" w:themeShade="BF"/>
-                                <w:spacing w:val="20"/>
-                                <w:w w:val="90"/>
-                                <w:sz w:val="52"/>
-                                <w:szCs w:val="52"/>
-                              </w:rPr>
-                              <w:t xml:space="preserve"> </w:t>
+                              <w:t xml:space="preserve">  Beltrac 1.0.0 </w:t>
                             </w:r>
                           </w:p>
                           <w:p>
@@ -1222,7 +1163,7 @@
                 </mc:Choice>
                 <mc:Fallback>
                   <w:pict>
-                    <v:shape id="Text Box 4" o:spid="_x0000_s1029" type="#_x0000_t202" style="width:203.45pt;height:43.2pt;visibility:visible;mso-wrap-style:square;mso-left-percent:-10001;mso-top-percent:-10001;mso-position-horizontal:absolute;mso-position-horizontal-relative:char;mso-position-vertical:absolute;mso-position-vertical-relative:line;mso-left-percent:-10001;mso-top-percent:-10001;v-text-anchor:top" o:gfxdata="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" fillcolor="#d6e3bc [1302]" strokeweight="6pt">
+                    <v:shape w14:anchorId="3FCCE7E4" id="Text Box 4" o:spid="_x0000_s1029" type="#_x0000_t202" style="width:203.45pt;height:43.2pt;visibility:visible;mso-wrap-style:square;mso-left-percent:-10001;mso-top-percent:-10001;mso-position-horizontal:absolute;mso-position-horizontal-relative:char;mso-position-vertical:absolute;mso-position-vertical-relative:line;mso-left-percent:-10001;mso-top-percent:-10001;v-text-anchor:top" o:gfxdata="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" fillcolor="#d6e3bc [1302]" strokeweight="6pt">
                       <v:textbox>
                         <w:txbxContent>
                           <w:p>
@@ -1420,7 +1361,7 @@
                 </mc:Choice>
                 <mc:Fallback>
                   <w:pict>
-                    <v:shape id="Text Box 6" o:spid="_x0000_s1030" type="#_x0000_t202" style="width:203.45pt;height:43.2pt;visibility:visible;mso-wrap-style:square;mso-left-percent:-10001;mso-top-percent:-10001;mso-position-horizontal:absolute;mso-position-horizontal-relative:char;mso-position-vertical:absolute;mso-position-vertical-relative:line;mso-left-percent:-10001;mso-top-percent:-10001;v-text-anchor:top" o:gfxdata="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" fillcolor="#d6e3bc [1302]" strokeweight="6pt">
+                    <v:shape w14:anchorId="4D0F8ADC" id="Text Box 6" o:spid="_x0000_s1030" type="#_x0000_t202" style="width:203.45pt;height:43.2pt;visibility:visible;mso-wrap-style:square;mso-left-percent:-10001;mso-top-percent:-10001;mso-position-horizontal:absolute;mso-position-horizontal-relative:char;mso-position-vertical:absolute;mso-position-vertical-relative:line;mso-left-percent:-10001;mso-top-percent:-10001;v-text-anchor:top" o:gfxdata="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" fillcolor="#d6e3bc [1302]" strokeweight="6pt">
                       <v:textbox>
                         <w:txbxContent>
                           <w:p>
@@ -1443,18 +1384,7 @@
                                 <w:sz w:val="52"/>
                                 <w:szCs w:val="52"/>
                               </w:rPr>
-                              <w:t xml:space="preserve">   Main Menu: </w:t>
-                            </w:r>
-                            <w:r>
-                              <w:rPr>
-                                <w:rFonts w:ascii="Erbos Draco 1st NBP" w:hAnsi="Erbos Draco 1st NBP"/>
-                                <w:color w:val="76923C" w:themeColor="accent3" w:themeShade="BF"/>
-                                <w:spacing w:val="20"/>
-                                <w:w w:val="90"/>
-                                <w:sz w:val="52"/>
-                                <w:szCs w:val="52"/>
-                              </w:rPr>
-                              <w:t xml:space="preserve">  </w:t>
+                              <w:t xml:space="preserve">   Main Menu:   </w:t>
                             </w:r>
                           </w:p>
                           <w:p>
@@ -1477,29 +1407,7 @@
                                 <w:sz w:val="52"/>
                                 <w:szCs w:val="52"/>
                               </w:rPr>
-                              <w:t>Manual</w:t>
-                            </w:r>
-                            <w:r>
-                              <w:rPr>
-                                <w:rFonts w:ascii="Erbos Draco 1st NBP" w:hAnsi="Erbos Draco 1st NBP"/>
-                                <w:color w:val="76923C" w:themeColor="accent3" w:themeShade="BF"/>
-                                <w:spacing w:val="20"/>
-                                <w:w w:val="90"/>
-                                <w:sz w:val="52"/>
-                                <w:szCs w:val="52"/>
-                              </w:rPr>
-                              <w:t xml:space="preserve"> Mode  </w:t>
-                            </w:r>
-                            <w:r>
-                              <w:rPr>
-                                <w:rFonts w:ascii="Erbos Draco 1st NBP" w:hAnsi="Erbos Draco 1st NBP"/>
-                                <w:color w:val="76923C" w:themeColor="accent3" w:themeShade="BF"/>
-                                <w:spacing w:val="20"/>
-                                <w:w w:val="90"/>
-                                <w:sz w:val="52"/>
-                                <w:szCs w:val="52"/>
-                              </w:rPr>
-                              <w:t xml:space="preserve">   </w:t>
+                              <w:t xml:space="preserve">Manual Mode     </w:t>
                             </w:r>
                           </w:p>
                         </w:txbxContent>
@@ -1651,7 +1559,7 @@
                 </mc:Choice>
                 <mc:Fallback>
                   <w:pict>
-                    <v:shape id="Text Box 9" o:spid="_x0000_s1031" type="#_x0000_t202" style="width:203.45pt;height:43.2pt;visibility:visible;mso-wrap-style:square;mso-left-percent:-10001;mso-top-percent:-10001;mso-position-horizontal:absolute;mso-position-horizontal-relative:char;mso-position-vertical:absolute;mso-position-vertical-relative:line;mso-left-percent:-10001;mso-top-percent:-10001;v-text-anchor:top" o:gfxdata="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" fillcolor="#d6e3bc [1302]" strokeweight="6pt">
+                    <v:shape w14:anchorId="7F5FDA84" id="Text Box 9" o:spid="_x0000_s1031" type="#_x0000_t202" style="width:203.45pt;height:43.2pt;visibility:visible;mso-wrap-style:square;mso-left-percent:-10001;mso-top-percent:-10001;mso-position-horizontal:absolute;mso-position-horizontal-relative:char;mso-position-vertical:absolute;mso-position-vertical-relative:line;mso-left-percent:-10001;mso-top-percent:-10001;v-text-anchor:top" o:gfxdata="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" fillcolor="#d6e3bc [1302]" strokeweight="6pt">
                       <v:textbox>
                         <w:txbxContent>
                           <w:p>
@@ -1688,7 +1596,6 @@
                                 <w:szCs w:val="52"/>
                               </w:rPr>
                             </w:pPr>
-                            <w:proofErr w:type="spellStart"/>
                             <w:r>
                               <w:rPr>
                                 <w:rFonts w:ascii="Erbos Draco 1st NBP" w:hAnsi="Erbos Draco 1st NBP"/>
@@ -1698,19 +1605,7 @@
                                 <w:sz w:val="52"/>
                                 <w:szCs w:val="52"/>
                               </w:rPr>
-                              <w:t>Hawkhaven</w:t>
-                            </w:r>
-                            <w:proofErr w:type="spellEnd"/>
-                            <w:r>
-                              <w:rPr>
-                                <w:rFonts w:ascii="Erbos Draco 1st NBP" w:hAnsi="Erbos Draco 1st NBP"/>
-                                <w:color w:val="76923C" w:themeColor="accent3" w:themeShade="BF"/>
-                                <w:spacing w:val="20"/>
-                                <w:w w:val="90"/>
-                                <w:sz w:val="52"/>
-                                <w:szCs w:val="52"/>
-                              </w:rPr>
-                              <w:t xml:space="preserve">       </w:t>
+                              <w:t xml:space="preserve">Hawkhaven       </w:t>
                             </w:r>
                           </w:p>
                         </w:txbxContent>
@@ -1874,7 +1769,7 @@
                 </mc:Choice>
                 <mc:Fallback>
                   <w:pict>
-                    <v:shape id="Text Box 11" o:spid="_x0000_s1032" type="#_x0000_t202" style="width:203.45pt;height:43.2pt;visibility:visible;mso-wrap-style:square;mso-left-percent:-10001;mso-top-percent:-10001;mso-position-horizontal:absolute;mso-position-horizontal-relative:char;mso-position-vertical:absolute;mso-position-vertical-relative:line;mso-left-percent:-10001;mso-top-percent:-10001;v-text-anchor:top" o:gfxdata="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" fillcolor="#d6e3bc [1302]" strokeweight="6pt">
+                    <v:shape w14:anchorId="7345E7FA" id="Text Box 11" o:spid="_x0000_s1032" type="#_x0000_t202" style="width:203.45pt;height:43.2pt;visibility:visible;mso-wrap-style:square;mso-left-percent:-10001;mso-top-percent:-10001;mso-position-horizontal:absolute;mso-position-horizontal-relative:char;mso-position-vertical:absolute;mso-position-vertical-relative:line;mso-left-percent:-10001;mso-top-percent:-10001;v-text-anchor:top" o:gfxdata="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" fillcolor="#d6e3bc [1302]" strokeweight="6pt">
                       <v:textbox>
                         <w:txbxContent>
                           <w:p>
@@ -1911,7 +1806,6 @@
                                 <w:szCs w:val="52"/>
                               </w:rPr>
                             </w:pPr>
-                            <w:proofErr w:type="spellStart"/>
                             <w:r>
                               <w:rPr>
                                 <w:rFonts w:ascii="Erbos Draco 1st NBP" w:hAnsi="Erbos Draco 1st NBP"/>
@@ -1921,19 +1815,7 @@
                                 <w:sz w:val="52"/>
                                 <w:szCs w:val="52"/>
                               </w:rPr>
-                              <w:t>Ryelock</w:t>
-                            </w:r>
-                            <w:proofErr w:type="spellEnd"/>
-                            <w:r>
-                              <w:rPr>
-                                <w:rFonts w:ascii="Erbos Draco 1st NBP" w:hAnsi="Erbos Draco 1st NBP"/>
-                                <w:color w:val="76923C" w:themeColor="accent3" w:themeShade="BF"/>
-                                <w:spacing w:val="20"/>
-                                <w:w w:val="90"/>
-                                <w:sz w:val="52"/>
-                                <w:szCs w:val="52"/>
-                              </w:rPr>
-                              <w:t xml:space="preserve">         </w:t>
+                              <w:t xml:space="preserve">Ryelock         </w:t>
                             </w:r>
                           </w:p>
                         </w:txbxContent>
@@ -2091,7 +1973,7 @@
                 </mc:Choice>
                 <mc:Fallback>
                   <w:pict>
-                    <v:shape id="Text Box 12" o:spid="_x0000_s1033" type="#_x0000_t202" style="width:203.45pt;height:43.2pt;visibility:visible;mso-wrap-style:square;mso-left-percent:-10001;mso-top-percent:-10001;mso-position-horizontal:absolute;mso-position-horizontal-relative:char;mso-position-vertical:absolute;mso-position-vertical-relative:line;mso-left-percent:-10001;mso-top-percent:-10001;v-text-anchor:top" o:gfxdata="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" fillcolor="#d6e3bc [1302]" strokeweight="6pt">
+                    <v:shape w14:anchorId="021061DB" id="Text Box 12" o:spid="_x0000_s1033" type="#_x0000_t202" style="width:203.45pt;height:43.2pt;visibility:visible;mso-wrap-style:square;mso-left-percent:-10001;mso-top-percent:-10001;mso-position-horizontal:absolute;mso-position-horizontal-relative:char;mso-position-vertical:absolute;mso-position-vertical-relative:line;mso-left-percent:-10001;mso-top-percent:-10001;v-text-anchor:top" o:gfxdata="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" fillcolor="#d6e3bc [1302]" strokeweight="6pt">
                       <v:textbox>
                         <w:txbxContent>
                           <w:p>
@@ -2295,7 +2177,7 @@
                 </mc:Choice>
                 <mc:Fallback>
                   <w:pict>
-                    <v:shape id="Text Box 13" o:spid="_x0000_s1034" type="#_x0000_t202" style="width:203.45pt;height:43.2pt;visibility:visible;mso-wrap-style:square;mso-left-percent:-10001;mso-top-percent:-10001;mso-position-horizontal:absolute;mso-position-horizontal-relative:char;mso-position-vertical:absolute;mso-position-vertical-relative:line;mso-left-percent:-10001;mso-top-percent:-10001;v-text-anchor:top" o:gfxdata="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" fillcolor="#d6e3bc [1302]" strokeweight="6pt">
+                    <v:shape w14:anchorId="0022446E" id="Text Box 13" o:spid="_x0000_s1034" type="#_x0000_t202" style="width:203.45pt;height:43.2pt;visibility:visible;mso-wrap-style:square;mso-left-percent:-10001;mso-top-percent:-10001;mso-position-horizontal:absolute;mso-position-horizontal-relative:char;mso-position-vertical:absolute;mso-position-vertical-relative:line;mso-left-percent:-10001;mso-top-percent:-10001;v-text-anchor:top" o:gfxdata="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" fillcolor="#d6e3bc [1302]" strokeweight="6pt">
                       <v:textbox>
                         <w:txbxContent>
                           <w:p>
@@ -2435,7 +2317,7 @@
                     </pic:cNvPicPr>
                   </pic:nvPicPr>
                   <pic:blipFill rotWithShape="1">
-                    <a:blip r:embed="rId9">
+                    <a:blip r:embed="rId8">
                       <a:extLst>
                         <a:ext uri="{28A0092B-C50C-407E-A947-70E740481C1C}">
                           <a14:useLocalDpi xmlns:a14="http://schemas.microsoft.com/office/drawing/2010/main" val="0"/>
@@ -2504,7 +2386,7 @@
                     </pic:cNvPicPr>
                   </pic:nvPicPr>
                   <pic:blipFill>
-                    <a:blip r:embed="rId10" cstate="print">
+                    <a:blip r:embed="rId9" cstate="print">
                       <a:extLst>
                         <a:ext uri="{28A0092B-C50C-407E-A947-70E740481C1C}">
                           <a14:useLocalDpi xmlns:a14="http://schemas.microsoft.com/office/drawing/2010/main" val="0"/>
@@ -2606,18 +2488,161 @@
           <w:noProof/>
           <w:lang w:eastAsia="en-GB"/>
         </w:rPr>
-        <w:t>Though the top one would be my recommendation the folowing are possible alternatives;</w:t>
+        <w:br w:type="page"/>
       </w:r>
     </w:p>
     <w:p>
+      <w:pPr>
+        <w:rPr>
+          <w:noProof/>
+          <w:lang w:eastAsia="en-GB"/>
+        </w:rPr>
+      </w:pPr>
+      <w:r>
+        <w:rPr>
+          <w:noProof/>
+          <w:lang w:eastAsia="en-GB"/>
+        </w:rPr>
+        <w:lastRenderedPageBreak/>
+        <w:t xml:space="preserve">Though the top one would be my recommendation the folowing are possible </w:t>
+      </w:r>
+      <w:r>
+        <w:rPr>
+          <w:noProof/>
+          <w:lang w:eastAsia="en-GB"/>
+        </w:rPr>
+        <w:t>alternatives:</w:t>
+      </w:r>
+    </w:p>
+    <w:p>
+      <w:pPr>
+        <w:rPr>
+          <w:noProof/>
+          <w:lang w:eastAsia="en-GB"/>
+        </w:rPr>
+      </w:pPr>
+      <w:r>
+        <w:rPr>
+          <w:noProof/>
+          <w:lang w:eastAsia="en-GB"/>
+        </w:rPr>
+        <w:drawing>
+          <wp:inline distT="0" distB="0" distL="0" distR="0">
+            <wp:extent cx="5248275" cy="2942876"/>
+            <wp:effectExtent l="0" t="0" r="0" b="0"/>
+            <wp:docPr id="2" name="Picture 2" descr="C:\Users\mbell\Documents\GitHub\Beltrak\Requirement specifications\track design alternative 1.png"/>
+            <wp:cNvGraphicFramePr>
+              <a:graphicFrameLocks xmlns:a="http://schemas.openxmlformats.org/drawingml/2006/main" noChangeAspect="1"/>
+            </wp:cNvGraphicFramePr>
+            <a:graphic xmlns:a="http://schemas.openxmlformats.org/drawingml/2006/main">
+              <a:graphicData uri="http://schemas.openxmlformats.org/drawingml/2006/picture">
+                <pic:pic xmlns:pic="http://schemas.openxmlformats.org/drawingml/2006/picture">
+                  <pic:nvPicPr>
+                    <pic:cNvPr id="0" name="Picture 1" descr="C:\Users\mbell\Documents\GitHub\Beltrak\Requirement specifications\track design alternative 1.png"/>
+                    <pic:cNvPicPr>
+                      <a:picLocks noChangeAspect="1" noChangeArrowheads="1"/>
+                    </pic:cNvPicPr>
+                  </pic:nvPicPr>
+                  <pic:blipFill>
+                    <a:blip r:embed="rId10" cstate="print">
+                      <a:extLst>
+                        <a:ext uri="{28A0092B-C50C-407E-A947-70E740481C1C}">
+                          <a14:useLocalDpi xmlns:a14="http://schemas.microsoft.com/office/drawing/2010/main" val="0"/>
+                        </a:ext>
+                      </a:extLst>
+                    </a:blip>
+                    <a:srcRect/>
+                    <a:stretch>
+                      <a:fillRect/>
+                    </a:stretch>
+                  </pic:blipFill>
+                  <pic:spPr bwMode="auto">
+                    <a:xfrm>
+                      <a:off x="0" y="0"/>
+                      <a:ext cx="5255493" cy="2946923"/>
+                    </a:xfrm>
+                    <a:prstGeom prst="rect">
+                      <a:avLst/>
+                    </a:prstGeom>
+                    <a:ln>
+                      <a:noFill/>
+                    </a:ln>
+                    <a:effectLst>
+                      <a:softEdge rad="112500"/>
+                    </a:effectLst>
+                  </pic:spPr>
+                </pic:pic>
+              </a:graphicData>
+            </a:graphic>
+          </wp:inline>
+        </w:drawing>
+      </w:r>
+    </w:p>
+    <w:p>
+      <w:r>
+        <w:rPr>
+          <w:noProof/>
+          <w:lang w:eastAsia="en-GB"/>
+        </w:rPr>
+        <w:drawing>
+          <wp:inline distT="0" distB="0" distL="0" distR="0">
+            <wp:extent cx="5210175" cy="2921512"/>
+            <wp:effectExtent l="0" t="0" r="0" b="0"/>
+            <wp:docPr id="10" name="Picture 10" descr="C:\Users\mbell\Documents\GitHub\Beltrak\Requirement specifications\track design alternative 2.png"/>
+            <wp:cNvGraphicFramePr>
+              <a:graphicFrameLocks xmlns:a="http://schemas.openxmlformats.org/drawingml/2006/main" noChangeAspect="1"/>
+            </wp:cNvGraphicFramePr>
+            <a:graphic xmlns:a="http://schemas.openxmlformats.org/drawingml/2006/main">
+              <a:graphicData uri="http://schemas.openxmlformats.org/drawingml/2006/picture">
+                <pic:pic xmlns:pic="http://schemas.openxmlformats.org/drawingml/2006/picture">
+                  <pic:nvPicPr>
+                    <pic:cNvPr id="0" name="Picture 2" descr="C:\Users\mbell\Documents\GitHub\Beltrak\Requirement specifications\track design alternative 2.png"/>
+                    <pic:cNvPicPr>
+                      <a:picLocks noChangeAspect="1" noChangeArrowheads="1"/>
+                    </pic:cNvPicPr>
+                  </pic:nvPicPr>
+                  <pic:blipFill>
+                    <a:blip r:embed="rId11" cstate="print">
+                      <a:extLst>
+                        <a:ext uri="{28A0092B-C50C-407E-A947-70E740481C1C}">
+                          <a14:useLocalDpi xmlns:a14="http://schemas.microsoft.com/office/drawing/2010/main" val="0"/>
+                        </a:ext>
+                      </a:extLst>
+                    </a:blip>
+                    <a:srcRect/>
+                    <a:stretch>
+                      <a:fillRect/>
+                    </a:stretch>
+                  </pic:blipFill>
+                  <pic:spPr bwMode="auto">
+                    <a:xfrm>
+                      <a:off x="0" y="0"/>
+                      <a:ext cx="5215569" cy="2924537"/>
+                    </a:xfrm>
+                    <a:prstGeom prst="rect">
+                      <a:avLst/>
+                    </a:prstGeom>
+                    <a:ln>
+                      <a:noFill/>
+                    </a:ln>
+                    <a:effectLst>
+                      <a:softEdge rad="112500"/>
+                    </a:effectLst>
+                  </pic:spPr>
+                </pic:pic>
+              </a:graphicData>
+            </a:graphic>
+          </wp:inline>
+        </w:drawing>
+      </w:r>
       <w:bookmarkStart w:id="0" w:name="_GoBack"/>
       <w:bookmarkEnd w:id="0"/>
     </w:p>
     <w:sectPr>
-      <w:headerReference w:type="even" r:id="rId11"/>
-      <w:headerReference w:type="default" r:id="rId12"/>
-      <w:footerReference w:type="default" r:id="rId13"/>
-      <w:headerReference w:type="first" r:id="rId14"/>
+      <w:headerReference w:type="even" r:id="rId12"/>
+      <w:headerReference w:type="default" r:id="rId13"/>
+      <w:footerReference w:type="default" r:id="rId14"/>
+      <w:headerReference w:type="first" r:id="rId15"/>
       <w:pgSz w:w="11906" w:h="16838"/>
       <w:pgMar w:top="1440" w:right="1440" w:bottom="1440" w:left="1440" w:header="708" w:footer="708" w:gutter="0"/>
       <w:pgNumType w:start="0"/>
@@ -2629,7 +2654,7 @@
 </file>
 
 <file path=word/endnotes.xml><?xml version="1.0" encoding="utf-8"?>
-<w:endnotes xmlns:wpc="http://schemas.microsoft.com/office/word/2010/wordprocessingCanvas" xmlns:mc="http://schemas.openxmlformats.org/markup-compatibility/2006" xmlns:o="urn:schemas-microsoft-com:office:office" xmlns:r="http://schemas.openxmlformats.org/officeDocument/2006/relationships" xmlns:m="http://schemas.openxmlformats.org/officeDocument/2006/math" xmlns:v="urn:schemas-microsoft-com:vml" xmlns:wp14="http://schemas.microsoft.com/office/word/2010/wordprocessingDrawing" xmlns:wp="http://schemas.openxmlformats.org/drawingml/2006/wordprocessingDrawing" xmlns:w10="urn:schemas-microsoft-com:office:word" xmlns:w="http://schemas.openxmlformats.org/wordprocessingml/2006/main" xmlns:w14="http://schemas.microsoft.com/office/word/2010/wordml" xmlns:wpg="http://schemas.microsoft.com/office/word/2010/wordprocessingGroup" xmlns:wpi="http://schemas.microsoft.com/office/word/2010/wordprocessingInk" xmlns:wne="http://schemas.microsoft.com/office/word/2006/wordml" xmlns:wps="http://schemas.microsoft.com/office/word/2010/wordprocessingShape" mc:Ignorable="w14 wp14">
+<w:endnotes xmlns:wpc="http://schemas.microsoft.com/office/word/2010/wordprocessingCanvas" xmlns:mc="http://schemas.openxmlformats.org/markup-compatibility/2006" xmlns:o="urn:schemas-microsoft-com:office:office" xmlns:r="http://schemas.openxmlformats.org/officeDocument/2006/relationships" xmlns:m="http://schemas.openxmlformats.org/officeDocument/2006/math" xmlns:v="urn:schemas-microsoft-com:vml" xmlns:wp14="http://schemas.microsoft.com/office/word/2010/wordprocessingDrawing" xmlns:wp="http://schemas.openxmlformats.org/drawingml/2006/wordprocessingDrawing" xmlns:w10="urn:schemas-microsoft-com:office:word" xmlns:w="http://schemas.openxmlformats.org/wordprocessingml/2006/main" xmlns:w14="http://schemas.microsoft.com/office/word/2010/wordml" xmlns:w15="http://schemas.microsoft.com/office/word/2012/wordml" xmlns:wpg="http://schemas.microsoft.com/office/word/2010/wordprocessingGroup" xmlns:wpi="http://schemas.microsoft.com/office/word/2010/wordprocessingInk" xmlns:wne="http://schemas.microsoft.com/office/word/2006/wordml" xmlns:wps="http://schemas.microsoft.com/office/word/2010/wordprocessingShape" mc:Ignorable="w14 w15 wp14">
   <w:endnote w:type="separator" w:id="-1">
     <w:p>
       <w:pPr>
@@ -2654,7 +2679,7 @@
 </file>
 
 <file path=word/footer1.xml><?xml version="1.0" encoding="utf-8"?>
-<w:ftr xmlns:wpc="http://schemas.microsoft.com/office/word/2010/wordprocessingCanvas" xmlns:mc="http://schemas.openxmlformats.org/markup-compatibility/2006" xmlns:o="urn:schemas-microsoft-com:office:office" xmlns:r="http://schemas.openxmlformats.org/officeDocument/2006/relationships" xmlns:m="http://schemas.openxmlformats.org/officeDocument/2006/math" xmlns:v="urn:schemas-microsoft-com:vml" xmlns:wp14="http://schemas.microsoft.com/office/word/2010/wordprocessingDrawing" xmlns:wp="http://schemas.openxmlformats.org/drawingml/2006/wordprocessingDrawing" xmlns:w10="urn:schemas-microsoft-com:office:word" xmlns:w="http://schemas.openxmlformats.org/wordprocessingml/2006/main" xmlns:w14="http://schemas.microsoft.com/office/word/2010/wordml" xmlns:wpg="http://schemas.microsoft.com/office/word/2010/wordprocessingGroup" xmlns:wpi="http://schemas.microsoft.com/office/word/2010/wordprocessingInk" xmlns:wne="http://schemas.microsoft.com/office/word/2006/wordml" xmlns:wps="http://schemas.microsoft.com/office/word/2010/wordprocessingShape" mc:Ignorable="w14 wp14">
+<w:ftr xmlns:wpc="http://schemas.microsoft.com/office/word/2010/wordprocessingCanvas" xmlns:mc="http://schemas.openxmlformats.org/markup-compatibility/2006" xmlns:o="urn:schemas-microsoft-com:office:office" xmlns:r="http://schemas.openxmlformats.org/officeDocument/2006/relationships" xmlns:m="http://schemas.openxmlformats.org/officeDocument/2006/math" xmlns:v="urn:schemas-microsoft-com:vml" xmlns:wp14="http://schemas.microsoft.com/office/word/2010/wordprocessingDrawing" xmlns:wp="http://schemas.openxmlformats.org/drawingml/2006/wordprocessingDrawing" xmlns:w10="urn:schemas-microsoft-com:office:word" xmlns:w="http://schemas.openxmlformats.org/wordprocessingml/2006/main" xmlns:w14="http://schemas.microsoft.com/office/word/2010/wordml" xmlns:w15="http://schemas.microsoft.com/office/word/2012/wordml" xmlns:wpg="http://schemas.microsoft.com/office/word/2010/wordprocessingGroup" xmlns:wpi="http://schemas.microsoft.com/office/word/2010/wordprocessingInk" xmlns:wne="http://schemas.microsoft.com/office/word/2006/wordml" xmlns:wps="http://schemas.microsoft.com/office/word/2010/wordprocessingShape" mc:Ignorable="w14 w15 wp14">
   <w:p>
     <w:pPr>
       <w:pStyle w:val="Footer"/>
@@ -2684,7 +2709,7 @@
       <w:rPr>
         <w:noProof/>
       </w:rPr>
-      <w:t>2</w:t>
+      <w:t>3</w:t>
     </w:r>
     <w:r>
       <w:fldChar w:fldCharType="end"/>
@@ -2717,7 +2742,7 @@
       <w:rPr>
         <w:noProof/>
       </w:rPr>
-      <w:t>3</w:t>
+      <w:t>4</w:t>
     </w:r>
     <w:r>
       <w:rPr>
@@ -2730,7 +2755,7 @@
 </file>
 
 <file path=word/footnotes.xml><?xml version="1.0" encoding="utf-8"?>
-<w:footnotes xmlns:wpc="http://schemas.microsoft.com/office/word/2010/wordprocessingCanvas" xmlns:mc="http://schemas.openxmlformats.org/markup-compatibility/2006" xmlns:o="urn:schemas-microsoft-com:office:office" xmlns:r="http://schemas.openxmlformats.org/officeDocument/2006/relationships" xmlns:m="http://schemas.openxmlformats.org/officeDocument/2006/math" xmlns:v="urn:schemas-microsoft-com:vml" xmlns:wp14="http://schemas.microsoft.com/office/word/2010/wordprocessingDrawing" xmlns:wp="http://schemas.openxmlformats.org/drawingml/2006/wordprocessingDrawing" xmlns:w10="urn:schemas-microsoft-com:office:word" xmlns:w="http://schemas.openxmlformats.org/wordprocessingml/2006/main" xmlns:w14="http://schemas.microsoft.com/office/word/2010/wordml" xmlns:wpg="http://schemas.microsoft.com/office/word/2010/wordprocessingGroup" xmlns:wpi="http://schemas.microsoft.com/office/word/2010/wordprocessingInk" xmlns:wne="http://schemas.microsoft.com/office/word/2006/wordml" xmlns:wps="http://schemas.microsoft.com/office/word/2010/wordprocessingShape" mc:Ignorable="w14 wp14">
+<w:footnotes xmlns:wpc="http://schemas.microsoft.com/office/word/2010/wordprocessingCanvas" xmlns:mc="http://schemas.openxmlformats.org/markup-compatibility/2006" xmlns:o="urn:schemas-microsoft-com:office:office" xmlns:r="http://schemas.openxmlformats.org/officeDocument/2006/relationships" xmlns:m="http://schemas.openxmlformats.org/officeDocument/2006/math" xmlns:v="urn:schemas-microsoft-com:vml" xmlns:wp14="http://schemas.microsoft.com/office/word/2010/wordprocessingDrawing" xmlns:wp="http://schemas.openxmlformats.org/drawingml/2006/wordprocessingDrawing" xmlns:w10="urn:schemas-microsoft-com:office:word" xmlns:w="http://schemas.openxmlformats.org/wordprocessingml/2006/main" xmlns:w14="http://schemas.microsoft.com/office/word/2010/wordml" xmlns:w15="http://schemas.microsoft.com/office/word/2012/wordml" xmlns:wpg="http://schemas.microsoft.com/office/word/2010/wordprocessingGroup" xmlns:wpi="http://schemas.microsoft.com/office/word/2010/wordprocessingInk" xmlns:wne="http://schemas.microsoft.com/office/word/2006/wordml" xmlns:wps="http://schemas.microsoft.com/office/word/2010/wordprocessingShape" mc:Ignorable="w14 w15 wp14">
   <w:footnote w:type="separator" w:id="-1">
     <w:p>
       <w:pPr>
@@ -2755,7 +2780,7 @@
 </file>
 
 <file path=word/header1.xml><?xml version="1.0" encoding="utf-8"?>
-<w:hdr xmlns:wpc="http://schemas.microsoft.com/office/word/2010/wordprocessingCanvas" xmlns:mc="http://schemas.openxmlformats.org/markup-compatibility/2006" xmlns:o="urn:schemas-microsoft-com:office:office" xmlns:r="http://schemas.openxmlformats.org/officeDocument/2006/relationships" xmlns:m="http://schemas.openxmlformats.org/officeDocument/2006/math" xmlns:v="urn:schemas-microsoft-com:vml" xmlns:wp14="http://schemas.microsoft.com/office/word/2010/wordprocessingDrawing" xmlns:wp="http://schemas.openxmlformats.org/drawingml/2006/wordprocessingDrawing" xmlns:w10="urn:schemas-microsoft-com:office:word" xmlns:w="http://schemas.openxmlformats.org/wordprocessingml/2006/main" xmlns:w14="http://schemas.microsoft.com/office/word/2010/wordml" xmlns:wpg="http://schemas.microsoft.com/office/word/2010/wordprocessingGroup" xmlns:wpi="http://schemas.microsoft.com/office/word/2010/wordprocessingInk" xmlns:wne="http://schemas.microsoft.com/office/word/2006/wordml" xmlns:wps="http://schemas.microsoft.com/office/word/2010/wordprocessingShape" mc:Ignorable="w14 wp14">
+<w:hdr xmlns:wpc="http://schemas.microsoft.com/office/word/2010/wordprocessingCanvas" xmlns:mc="http://schemas.openxmlformats.org/markup-compatibility/2006" xmlns:o="urn:schemas-microsoft-com:office:office" xmlns:r="http://schemas.openxmlformats.org/officeDocument/2006/relationships" xmlns:m="http://schemas.openxmlformats.org/officeDocument/2006/math" xmlns:v="urn:schemas-microsoft-com:vml" xmlns:wp14="http://schemas.microsoft.com/office/word/2010/wordprocessingDrawing" xmlns:wp="http://schemas.openxmlformats.org/drawingml/2006/wordprocessingDrawing" xmlns:w10="urn:schemas-microsoft-com:office:word" xmlns:w="http://schemas.openxmlformats.org/wordprocessingml/2006/main" xmlns:w14="http://schemas.microsoft.com/office/word/2010/wordml" xmlns:w15="http://schemas.microsoft.com/office/word/2012/wordml" xmlns:wpg="http://schemas.microsoft.com/office/word/2010/wordprocessingGroup" xmlns:wpi="http://schemas.microsoft.com/office/word/2010/wordprocessingInk" xmlns:wne="http://schemas.microsoft.com/office/word/2006/wordml" xmlns:wps="http://schemas.microsoft.com/office/word/2010/wordprocessingShape" mc:Ignorable="w14 w15 wp14">
   <w:p>
     <w:pPr>
       <w:pStyle w:val="Header"/>
@@ -2801,7 +2826,7 @@
 </file>
 
 <file path=word/header2.xml><?xml version="1.0" encoding="utf-8"?>
-<w:hdr xmlns:wpc="http://schemas.microsoft.com/office/word/2010/wordprocessingCanvas" xmlns:mc="http://schemas.openxmlformats.org/markup-compatibility/2006" xmlns:o="urn:schemas-microsoft-com:office:office" xmlns:r="http://schemas.openxmlformats.org/officeDocument/2006/relationships" xmlns:m="http://schemas.openxmlformats.org/officeDocument/2006/math" xmlns:v="urn:schemas-microsoft-com:vml" xmlns:wp14="http://schemas.microsoft.com/office/word/2010/wordprocessingDrawing" xmlns:wp="http://schemas.openxmlformats.org/drawingml/2006/wordprocessingDrawing" xmlns:w10="urn:schemas-microsoft-com:office:word" xmlns:w="http://schemas.openxmlformats.org/wordprocessingml/2006/main" xmlns:w14="http://schemas.microsoft.com/office/word/2010/wordml" xmlns:wpg="http://schemas.microsoft.com/office/word/2010/wordprocessingGroup" xmlns:wpi="http://schemas.microsoft.com/office/word/2010/wordprocessingInk" xmlns:wne="http://schemas.microsoft.com/office/word/2006/wordml" xmlns:wps="http://schemas.microsoft.com/office/word/2010/wordprocessingShape" mc:Ignorable="w14 wp14">
+<w:hdr xmlns:wpc="http://schemas.microsoft.com/office/word/2010/wordprocessingCanvas" xmlns:mc="http://schemas.openxmlformats.org/markup-compatibility/2006" xmlns:o="urn:schemas-microsoft-com:office:office" xmlns:r="http://schemas.openxmlformats.org/officeDocument/2006/relationships" xmlns:m="http://schemas.openxmlformats.org/officeDocument/2006/math" xmlns:v="urn:schemas-microsoft-com:vml" xmlns:wp14="http://schemas.microsoft.com/office/word/2010/wordprocessingDrawing" xmlns:wp="http://schemas.openxmlformats.org/drawingml/2006/wordprocessingDrawing" xmlns:w10="urn:schemas-microsoft-com:office:word" xmlns:w="http://schemas.openxmlformats.org/wordprocessingml/2006/main" xmlns:w14="http://schemas.microsoft.com/office/word/2010/wordml" xmlns:w15="http://schemas.microsoft.com/office/word/2012/wordml" xmlns:wpg="http://schemas.microsoft.com/office/word/2010/wordprocessingGroup" xmlns:wpi="http://schemas.microsoft.com/office/word/2010/wordprocessingInk" xmlns:wne="http://schemas.microsoft.com/office/word/2006/wordml" xmlns:wps="http://schemas.microsoft.com/office/word/2010/wordprocessingShape" mc:Ignorable="w14 w15 wp14">
   <w:p>
     <w:pPr>
       <w:pStyle w:val="Header"/>
@@ -2847,7 +2872,7 @@
 </file>
 
 <file path=word/header3.xml><?xml version="1.0" encoding="utf-8"?>
-<w:hdr xmlns:wpc="http://schemas.microsoft.com/office/word/2010/wordprocessingCanvas" xmlns:mc="http://schemas.openxmlformats.org/markup-compatibility/2006" xmlns:o="urn:schemas-microsoft-com:office:office" xmlns:r="http://schemas.openxmlformats.org/officeDocument/2006/relationships" xmlns:m="http://schemas.openxmlformats.org/officeDocument/2006/math" xmlns:v="urn:schemas-microsoft-com:vml" xmlns:wp14="http://schemas.microsoft.com/office/word/2010/wordprocessingDrawing" xmlns:wp="http://schemas.openxmlformats.org/drawingml/2006/wordprocessingDrawing" xmlns:w10="urn:schemas-microsoft-com:office:word" xmlns:w="http://schemas.openxmlformats.org/wordprocessingml/2006/main" xmlns:w14="http://schemas.microsoft.com/office/word/2010/wordml" xmlns:wpg="http://schemas.microsoft.com/office/word/2010/wordprocessingGroup" xmlns:wpi="http://schemas.microsoft.com/office/word/2010/wordprocessingInk" xmlns:wne="http://schemas.microsoft.com/office/word/2006/wordml" xmlns:wps="http://schemas.microsoft.com/office/word/2010/wordprocessingShape" mc:Ignorable="w14 wp14">
+<w:hdr xmlns:wpc="http://schemas.microsoft.com/office/word/2010/wordprocessingCanvas" xmlns:mc="http://schemas.openxmlformats.org/markup-compatibility/2006" xmlns:o="urn:schemas-microsoft-com:office:office" xmlns:r="http://schemas.openxmlformats.org/officeDocument/2006/relationships" xmlns:m="http://schemas.openxmlformats.org/officeDocument/2006/math" xmlns:v="urn:schemas-microsoft-com:vml" xmlns:wp14="http://schemas.microsoft.com/office/word/2010/wordprocessingDrawing" xmlns:wp="http://schemas.openxmlformats.org/drawingml/2006/wordprocessingDrawing" xmlns:w10="urn:schemas-microsoft-com:office:word" xmlns:w="http://schemas.openxmlformats.org/wordprocessingml/2006/main" xmlns:w14="http://schemas.microsoft.com/office/word/2010/wordml" xmlns:w15="http://schemas.microsoft.com/office/word/2012/wordml" xmlns:wpg="http://schemas.microsoft.com/office/word/2010/wordprocessingGroup" xmlns:wpi="http://schemas.microsoft.com/office/word/2010/wordprocessingInk" xmlns:wne="http://schemas.microsoft.com/office/word/2006/wordml" xmlns:wps="http://schemas.microsoft.com/office/word/2010/wordprocessingShape" mc:Ignorable="w14 w15 wp14">
   <w:p>
     <w:pPr>
       <w:pStyle w:val="Header"/>
@@ -2893,7 +2918,7 @@
 </file>
 
 <file path=word/numbering.xml><?xml version="1.0" encoding="utf-8"?>
-<w:numbering xmlns:wpc="http://schemas.microsoft.com/office/word/2010/wordprocessingCanvas" xmlns:mc="http://schemas.openxmlformats.org/markup-compatibility/2006" xmlns:o="urn:schemas-microsoft-com:office:office" xmlns:r="http://schemas.openxmlformats.org/officeDocument/2006/relationships" xmlns:m="http://schemas.openxmlformats.org/officeDocument/2006/math" xmlns:v="urn:schemas-microsoft-com:vml" xmlns:wp14="http://schemas.microsoft.com/office/word/2010/wordprocessingDrawing" xmlns:wp="http://schemas.openxmlformats.org/drawingml/2006/wordprocessingDrawing" xmlns:w10="urn:schemas-microsoft-com:office:word" xmlns:w="http://schemas.openxmlformats.org/wordprocessingml/2006/main" xmlns:w14="http://schemas.microsoft.com/office/word/2010/wordml" xmlns:wpg="http://schemas.microsoft.com/office/word/2010/wordprocessingGroup" xmlns:wpi="http://schemas.microsoft.com/office/word/2010/wordprocessingInk" xmlns:wne="http://schemas.microsoft.com/office/word/2006/wordml" xmlns:wps="http://schemas.microsoft.com/office/word/2010/wordprocessingShape" mc:Ignorable="w14 wp14">
+<w:numbering xmlns:wpc="http://schemas.microsoft.com/office/word/2010/wordprocessingCanvas" xmlns:mc="http://schemas.openxmlformats.org/markup-compatibility/2006" xmlns:o="urn:schemas-microsoft-com:office:office" xmlns:r="http://schemas.openxmlformats.org/officeDocument/2006/relationships" xmlns:m="http://schemas.openxmlformats.org/officeDocument/2006/math" xmlns:v="urn:schemas-microsoft-com:vml" xmlns:wp14="http://schemas.microsoft.com/office/word/2010/wordprocessingDrawing" xmlns:wp="http://schemas.openxmlformats.org/drawingml/2006/wordprocessingDrawing" xmlns:w10="urn:schemas-microsoft-com:office:word" xmlns:w="http://schemas.openxmlformats.org/wordprocessingml/2006/main" xmlns:w14="http://schemas.microsoft.com/office/word/2010/wordml" xmlns:w15="http://schemas.microsoft.com/office/word/2012/wordml" xmlns:wpg="http://schemas.microsoft.com/office/word/2010/wordprocessingGroup" xmlns:wpi="http://schemas.microsoft.com/office/word/2010/wordprocessingInk" xmlns:wne="http://schemas.microsoft.com/office/word/2006/wordml" xmlns:wps="http://schemas.microsoft.com/office/word/2010/wordprocessingShape" mc:Ignorable="w14 w15 wp14">
   <w:abstractNum w:abstractNumId="0">
     <w:nsid w:val="21445896"/>
     <w:multiLevelType w:val="hybridMultilevel"/>
@@ -3165,7 +3190,7 @@
 </file>
 
 <file path=word/styles.xml><?xml version="1.0" encoding="utf-8"?>
-<w:styles xmlns:mc="http://schemas.openxmlformats.org/markup-compatibility/2006" xmlns:r="http://schemas.openxmlformats.org/officeDocument/2006/relationships" xmlns:w="http://schemas.openxmlformats.org/wordprocessingml/2006/main" xmlns:w14="http://schemas.microsoft.com/office/word/2010/wordml" mc:Ignorable="w14">
+<w:styles xmlns:mc="http://schemas.openxmlformats.org/markup-compatibility/2006" xmlns:r="http://schemas.openxmlformats.org/officeDocument/2006/relationships" xmlns:w="http://schemas.openxmlformats.org/wordprocessingml/2006/main" xmlns:w14="http://schemas.microsoft.com/office/word/2010/wordml" xmlns:w15="http://schemas.microsoft.com/office/word/2012/wordml" mc:Ignorable="w14 w15">
   <w:docDefaults>
     <w:rPrDefault>
       <w:rPr>
@@ -3181,1050 +3206,378 @@
       </w:pPr>
     </w:pPrDefault>
   </w:docDefaults>
-  <w:latentStyles w:defLockedState="0" w:defUIPriority="99" w:defSemiHidden="1" w:defUnhideWhenUsed="1" w:defQFormat="0" w:count="267">
-    <w:lsdException w:name="Normal" w:semiHidden="0" w:uiPriority="0" w:unhideWhenUsed="0" w:qFormat="1"/>
-    <w:lsdException w:name="heading 1" w:semiHidden="0" w:uiPriority="9" w:unhideWhenUsed="0" w:qFormat="1"/>
-    <w:lsdException w:name="heading 2" w:uiPriority="9" w:qFormat="1"/>
-    <w:lsdException w:name="heading 3" w:uiPriority="9" w:qFormat="1"/>
-    <w:lsdException w:name="heading 4" w:uiPriority="9" w:qFormat="1"/>
-    <w:lsdException w:name="heading 5" w:uiPriority="9" w:qFormat="1"/>
-    <w:lsdException w:name="heading 6" w:uiPriority="9" w:qFormat="1"/>
-    <w:lsdException w:name="heading 7" w:uiPriority="9" w:qFormat="1"/>
-    <w:lsdException w:name="heading 8" w:uiPriority="9" w:qFormat="1"/>
-    <w:lsdException w:name="heading 9" w:uiPriority="9" w:qFormat="1"/>
-    <w:lsdException w:name="toc 1" w:uiPriority="39"/>
-    <w:lsdException w:name="toc 2" w:uiPriority="39"/>
-    <w:lsdException w:name="toc 3" w:uiPriority="39"/>
-    <w:lsdException w:name="toc 4" w:uiPriority="39"/>
-    <w:lsdException w:name="toc 5" w:uiPriority="39"/>
-    <w:lsdException w:name="toc 6" w:uiPriority="39"/>
-    <w:lsdException w:name="toc 7" w:uiPriority="39"/>
-    <w:lsdException w:name="toc 8" w:uiPriority="39"/>
-    <w:lsdException w:name="toc 9" w:uiPriority="39"/>
-    <w:lsdException w:name="caption" w:uiPriority="35" w:qFormat="1"/>
-    <w:lsdException w:name="Title" w:semiHidden="0" w:uiPriority="10" w:unhideWhenUsed="0" w:qFormat="1"/>
-    <w:lsdException w:name="Default Paragraph Font" w:uiPriority="1"/>
-    <w:lsdException w:name="Subtitle" w:semiHidden="0" w:uiPriority="11" w:unhideWhenUsed="0" w:qFormat="1"/>
-    <w:lsdException w:name="Strong" w:semiHidden="0" w:uiPriority="22" w:unhideWhenUsed="0" w:qFormat="1"/>
-    <w:lsdException w:name="Emphasis" w:semiHidden="0" w:uiPriority="20" w:unhideWhenUsed="0" w:qFormat="1"/>
-    <w:lsdException w:name="Table Grid" w:semiHidden="0" w:uiPriority="59" w:unhideWhenUsed="0"/>
-    <w:lsdException w:name="Placeholder Text" w:unhideWhenUsed="0"/>
-    <w:lsdException w:name="No Spacing" w:semiHidden="0" w:uiPriority="1" w:unhideWhenUsed="0" w:qFormat="1"/>
-    <w:lsdException w:name="Light Shading" w:semiHidden="0" w:uiPriority="60" w:unhideWhenUsed="0"/>
-    <w:lsdException w:name="Light List" w:semiHidden="0" w:uiPriority="61" w:unhideWhenUsed="0"/>
-    <w:lsdException w:name="Light Grid" w:semiHidden="0" w:uiPriority="62" w:unhideWhenUsed="0"/>
-    <w:lsdException w:name="Medium Shading 1" w:semiHidden="0" w:uiPriority="63" w:unhideWhenUsed="0"/>
-    <w:lsdException w:name="Medium Shading 2" w:semiHidden="0" w:uiPriority="64" w:unhideWhenUsed="0"/>
-    <w:lsdException w:name="Medium List 1" w:semiHidden="0" w:uiPriority="65" w:unhideWhenUsed="0"/>
-    <w:lsdException w:name="Medium List 2" w:semiHidden="0" w:uiPriority="66" w:unhideWhenUsed="0"/>
-    <w:lsdException w:name="Medium Grid 1" w:semiHidden="0" w:uiPriority="67" w:unhideWhenUsed="0"/>
-    <w:lsdException w:name="Medium Grid 2" w:semiHidden="0" w:uiPriority="68" w:unhideWhenUsed="0"/>
-    <w:lsdException w:name="Medium Grid 3" w:semiHidden="0" w:uiPriority="69" w:unhideWhenUsed="0"/>
-    <w:lsdException w:name="Dark List" w:semiHidden="0" w:uiPriority="70" w:unhideWhenUsed="0"/>
-    <w:lsdException w:name="Colorful Shading" w:semiHidden="0" w:uiPriority="71" w:unhideWhenUsed="0"/>
-    <w:lsdException w:name="Colorful List" w:semiHidden="0" w:uiPriority="72" w:unhideWhenUsed="0"/>
-    <w:lsdException w:name="Colorful Grid" w:semiHidden="0" w:uiPriority="73" w:unhideWhenUsed="0"/>
-    <w:lsdException w:name="Light Shading Accent 1" w:semiHidden="0" w:uiPriority="60" w:unhideWhenUsed="0"/>
-    <w:lsdException w:name="Light List Accent 1" w:semiHidden="0" w:uiPriority="61" w:unhideWhenUsed="0"/>
-    <w:lsdException w:name="Light Grid Accent 1" w:semiHidden="0" w:uiPriority="62" w:unhideWhenUsed="0"/>
-    <w:lsdException w:name="Medium Shading 1 Accent 1" w:semiHidden="0" w:uiPriority="63" w:unhideWhenUsed="0"/>
-    <w:lsdException w:name="Medium Shading 2 Accent 1" w:semiHidden="0" w:uiPriority="64" w:unhideWhenUsed="0"/>
-    <w:lsdException w:name="Medium List 1 Accent 1" w:semiHidden="0" w:uiPriority="65" w:unhideWhenUsed="0"/>
-    <w:lsdException w:name="Revision" w:unhideWhenUsed="0"/>
-    <w:lsdException w:name="List Paragraph" w:semiHidden="0" w:uiPriority="34" w:unhideWhenUsed="0" w:qFormat="1"/>
-    <w:lsdException w:name="Quote" w:semiHidden="0" w:uiPriority="29" w:unhideWhenUsed="0" w:qFormat="1"/>
-    <w:lsdException w:name="Intense Quote" w:semiHidden="0" w:uiPriority="30" w:unhideWhenUsed="0" w:qFormat="1"/>
-    <w:lsdException w:name="Medium List 2 Accent 1" w:semiHidden="0" w:uiPriority="66" w:unhideWhenUsed="0"/>
-    <w:lsdException w:name="Medium Grid 1 Accent 1" w:semiHidden="0" w:uiPriority="67" w:unhideWhenUsed="0"/>
-    <w:lsdException w:name="Medium Grid 2 Accent 1" w:semiHidden="0" w:uiPriority="68" w:unhideWhenUsed="0"/>
-    <w:lsdException w:name="Medium Grid 3 Accent 1" w:semiHidden="0" w:uiPriority="69" w:unhideWhenUsed="0"/>
-    <w:lsdException w:name="Dark List Accent 1" w:semiHidden="0" w:uiPriority="70" w:unhideWhenUsed="0"/>
-    <w:lsdException w:name="Colorful Shading Accent 1" w:semiHidden="0" w:uiPriority="71" w:unhideWhenUsed="0"/>
-    <w:lsdException w:name="Colorful List Accent 1" w:semiHidden="0" w:uiPriority="72" w:unhideWhenUsed="0"/>
-    <w:lsdException w:name="Colorful Grid Accent 1" w:semiHidden="0" w:uiPriority="73" w:unhideWhenUsed="0"/>
-    <w:lsdException w:name="Light Shading Accent 2" w:semiHidden="0" w:uiPriority="60" w:unhideWhenUsed="0"/>
-    <w:lsdException w:name="Light List Accent 2" w:semiHidden="0" w:uiPriority="61" w:unhideWhenUsed="0"/>
-    <w:lsdException w:name="Light Grid Accent 2" w:semiHidden="0" w:uiPriority="62" w:unhideWhenUsed="0"/>
-    <w:lsdException w:name="Medium Shading 1 Accent 2" w:semiHidden="0" w:uiPriority="63" w:unhideWhenUsed="0"/>
-    <w:lsdException w:name="Medium Shading 2 Accent 2" w:semiHidden="0" w:uiPriority="64" w:unhideWhenUsed="0"/>
-    <w:lsdException w:name="Medium List 1 Accent 2" w:semiHidden="0" w:uiPriority="65" w:unhideWhenUsed="0"/>
-    <w:lsdException w:name="Medium List 2 Accent 2" w:semiHidden="0" w:uiPriority="66" w:unhideWhenUsed="0"/>
-    <w:lsdException w:name="Medium Grid 1 Accent 2" w:semiHidden="0" w:uiPriority="67" w:unhideWhenUsed="0"/>
-    <w:lsdException w:name="Medium Grid 2 Accent 2" w:semiHidden="0" w:uiPriority="68" w:unhideWhenUsed="0"/>
-    <w:lsdException w:name="Medium Grid 3 Accent 2" w:semiHidden="0" w:uiPriority="69" w:unhideWhenUsed="0"/>
-    <w:lsdException w:name="Dark List Accent 2" w:semiHidden="0" w:uiPriority="70" w:unhideWhenUsed="0"/>
-    <w:lsdException w:name="Colorful Shading Accent 2" w:semiHidden="0" w:uiPriority="71" w:unhideWhenUsed="0"/>
-    <w:lsdException w:name="Colorful List Accent 2" w:semiHidden="0" w:uiPriority="72" w:unhideWhenUsed="0"/>
-    <w:lsdException w:name="Colorful Grid Accent 2" w:semiHidden="0" w:uiPriority="73" w:unhideWhenUsed="0"/>
-    <w:lsdException w:name="Light Shading Accent 3" w:semiHidden="0" w:uiPriority="60" w:unhideWhenUsed="0"/>
-    <w:lsdException w:name="Light List Accent 3" w:semiHidden="0" w:uiPriority="61" w:unhideWhenUsed="0"/>
-    <w:lsdException w:name="Light Grid Accent 3" w:semiHidden="0" w:uiPriority="62" w:unhideWhenUsed="0"/>
-    <w:lsdException w:name="Medium Shading 1 Accent 3" w:semiHidden="0" w:uiPriority="63" w:unhideWhenUsed="0"/>
-    <w:lsdException w:name="Medium Shading 2 Accent 3" w:semiHidden="0" w:uiPriority="64" w:unhideWhenUsed="0"/>
-    <w:lsdException w:name="Medium List 1 Accent 3" w:semiHidden="0" w:uiPriority="65" w:unhideWhenUsed="0"/>
-    <w:lsdException w:name="Medium List 2 Accent 3" w:semiHidden="0" w:uiPriority="66" w:unhideWhenUsed="0"/>
-    <w:lsdException w:name="Medium Grid 1 Accent 3" w:semiHidden="0" w:uiPriority="67" w:unhideWhenUsed="0"/>
-    <w:lsdException w:name="Medium Grid 2 Accent 3" w:semiHidden="0" w:uiPriority="68" w:unhideWhenUsed="0"/>
-    <w:lsdException w:name="Medium Grid 3 Accent 3" w:semiHidden="0" w:uiPriority="69" w:unhideWhenUsed="0"/>
-    <w:lsdException w:name="Dark List Accent 3" w:semiHidden="0" w:uiPriority="70" w:unhideWhenUsed="0"/>
-    <w:lsdException w:name="Colorful Shading Accent 3" w:semiHidden="0" w:uiPriority="71" w:unhideWhenUsed="0"/>
-    <w:lsdException w:name="Colorful List Accent 3" w:semiHidden="0" w:uiPriority="72" w:unhideWhenUsed="0"/>
-    <w:lsdException w:name="Colorful Grid Accent 3" w:semiHidden="0" w:uiPriority="73" w:unhideWhenUsed="0"/>
-    <w:lsdException w:name="Light Shading Accent 4" w:semiHidden="0" w:uiPriority="60" w:unhideWhenUsed="0"/>
-    <w:lsdException w:name="Light List Accent 4" w:semiHidden="0" w:uiPriority="61" w:unhideWhenUsed="0"/>
-    <w:lsdException w:name="Light Grid Accent 4" w:semiHidden="0" w:uiPriority="62" w:unhideWhenUsed="0"/>
-    <w:lsdException w:name="Medium Shading 1 Accent 4" w:semiHidden="0" w:uiPriority="63" w:unhideWhenUsed="0"/>
-    <w:lsdException w:name="Medium Shading 2 Accent 4" w:semiHidden="0" w:uiPriority="64" w:unhideWhenUsed="0"/>
-    <w:lsdException w:name="Medium List 1 Accent 4" w:semiHidden="0" w:uiPriority="65" w:unhideWhenUsed="0"/>
-    <w:lsdException w:name="Medium List 2 Accent 4" w:semiHidden="0" w:uiPriority="66" w:unhideWhenUsed="0"/>
-    <w:lsdException w:name="Medium Grid 1 Accent 4" w:semiHidden="0" w:uiPriority="67" w:unhideWhenUsed="0"/>
-    <w:lsdException w:name="Medium Grid 2 Accent 4" w:semiHidden="0" w:uiPriority="68" w:unhideWhenUsed="0"/>
-    <w:lsdException w:name="Medium Grid 3 Accent 4" w:semiHidden="0" w:uiPriority="69" w:unhideWhenUsed="0"/>
-    <w:lsdException w:name="Dark List Accent 4" w:semiHidden="0" w:uiPriority="70" w:unhideWhenUsed="0"/>
-    <w:lsdException w:name="Colorful Shading Accent 4" w:semiHidden="0" w:uiPriority="71" w:unhideWhenUsed="0"/>
-    <w:lsdException w:name="Colorful List Accent 4" w:semiHidden="0" w:uiPriority="72" w:unhideWhenUsed="0"/>
-    <w:lsdException w:name="Colorful Grid Accent 4" w:semiHidden="0" w:uiPriority="73" w:unhideWhenUsed="0"/>
-    <w:lsdException w:name="Light Shading Accent 5" w:semiHidden="0" w:uiPriority="60" w:unhideWhenUsed="0"/>
-    <w:lsdException w:name="Light List Accent 5" w:semiHidden="0" w:uiPriority="61" w:unhideWhenUsed="0"/>
-    <w:lsdException w:name="Light Grid Accent 5" w:semiHidden="0" w:uiPriority="62" w:unhideWhenUsed="0"/>
-    <w:lsdException w:name="Medium Shading 1 Accent 5" w:semiHidden="0" w:uiPriority="63" w:unhideWhenUsed="0"/>
-    <w:lsdException w:name="Medium Shading 2 Accent 5" w:semiHidden="0" w:uiPriority="64" w:unhideWhenUsed="0"/>
-    <w:lsdException w:name="Medium List 1 Accent 5" w:semiHidden="0" w:uiPriority="65" w:unhideWhenUsed="0"/>
-    <w:lsdException w:name="Medium List 2 Accent 5" w:semiHidden="0" w:uiPriority="66" w:unhideWhenUsed="0"/>
-    <w:lsdException w:name="Medium Grid 1 Accent 5" w:semiHidden="0" w:uiPriority="67" w:unhideWhenUsed="0"/>
-    <w:lsdException w:name="Medium Grid 2 Accent 5" w:semiHidden="0" w:uiPriority="68" w:unhideWhenUsed="0"/>
-    <w:lsdException w:name="Medium Grid 3 Accent 5" w:semiHidden="0" w:uiPriority="69" w:unhideWhenUsed="0"/>
-    <w:lsdException w:name="Dark List Accent 5" w:semiHidden="0" w:uiPriority="70" w:unhideWhenUsed="0"/>
-    <w:lsdException w:name="Colorful Shading Accent 5" w:semiHidden="0" w:uiPriority="71" w:unhideWhenUsed="0"/>
-    <w:lsdException w:name="Colorful List Accent 5" w:semiHidden="0" w:uiPriority="72" w:unhideWhenUsed="0"/>
-    <w:lsdException w:name="Colorful Grid Accent 5" w:semiHidden="0" w:uiPriority="73" w:unhideWhenUsed="0"/>
-    <w:lsdException w:name="Light Shading Accent 6" w:semiHidden="0" w:uiPriority="60" w:unhideWhenUsed="0"/>
-    <w:lsdException w:name="Light List Accent 6" w:semiHidden="0" w:uiPriority="61" w:unhideWhenUsed="0"/>
-    <w:lsdException w:name="Light Grid Accent 6" w:semiHidden="0" w:uiPriority="62" w:unhideWhenUsed="0"/>
-    <w:lsdException w:name="Medium Shading 1 Accent 6" w:semiHidden="0" w:uiPriority="63" w:unhideWhenUsed="0"/>
-    <w:lsdException w:name="Medium Shading 2 Accent 6" w:semiHidden="0" w:uiPriority="64" w:unhideWhenUsed="0"/>
-    <w:lsdException w:name="Medium List 1 Accent 6" w:semiHidden="0" w:uiPriority="65" w:unhideWhenUsed="0"/>
-    <w:lsdException w:name="Medium List 2 Accent 6" w:semiHidden="0" w:uiPriority="66" w:unhideWhenUsed="0"/>
-    <w:lsdException w:name="Medium Grid 1 Accent 6" w:semiHidden="0" w:uiPriority="67" w:unhideWhenUsed="0"/>
-    <w:lsdException w:name="Medium Grid 2 Accent 6" w:semiHidden="0" w:uiPriority="68" w:unhideWhenUsed="0"/>
-    <w:lsdException w:name="Medium Grid 3 Accent 6" w:semiHidden="0" w:uiPriority="69" w:unhideWhenUsed="0"/>
-    <w:lsdException w:name="Dark List Accent 6" w:semiHidden="0" w:uiPriority="70" w:unhideWhenUsed="0"/>
-    <w:lsdException w:name="Colorful Shading Accent 6" w:semiHidden="0" w:uiPriority="71" w:unhideWhenUsed="0"/>
-    <w:lsdException w:name="Colorful List Accent 6" w:semiHidden="0" w:uiPriority="72" w:unhideWhenUsed="0"/>
-    <w:lsdException w:name="Colorful Grid Accent 6" w:semiHidden="0" w:uiPriority="73" w:unhideWhenUsed="0"/>
-    <w:lsdException w:name="Subtle Emphasis" w:semiHidden="0" w:uiPriority="19" w:unhideWhenUsed="0" w:qFormat="1"/>
-    <w:lsdException w:name="Intense Emphasis" w:semiHidden="0" w:uiPriority="21" w:unhideWhenUsed="0" w:qFormat="1"/>
-    <w:lsdException w:name="Subtle Reference" w:semiHidden="0" w:uiPriority="31" w:unhideWhenUsed="0" w:qFormat="1"/>
-    <w:lsdException w:name="Intense Reference" w:semiHidden="0" w:uiPriority="32" w:unhideWhenUsed="0" w:qFormat="1"/>
-    <w:lsdException w:name="Book Title" w:semiHidden="0" w:uiPriority="33" w:unhideWhenUsed="0" w:qFormat="1"/>
-    <w:lsdException w:name="Bibliography" w:uiPriority="37"/>
-    <w:lsdException w:name="TOC Heading" w:uiPriority="39" w:qFormat="1"/>
-  </w:latentStyles>
-  <w:style w:type="paragraph" w:default="1" w:styleId="Normal">
-    <w:name w:val="Normal"/>
-    <w:qFormat/>
-    <w:rsid w:val="009D2379"/>
-  </w:style>
-  <w:style w:type="paragraph" w:styleId="Heading1">
-    <w:name w:val="heading 1"/>
-    <w:basedOn w:val="Normal"/>
-    <w:next w:val="Normal"/>
-    <w:link w:val="Heading1Char"/>
-    <w:uiPriority w:val="9"/>
-    <w:qFormat/>
-    <w:rsid w:val="009D2379"/>
-    <w:pPr>
-      <w:pBdr>
-        <w:bottom w:val="thinThickSmallGap" w:sz="12" w:space="1" w:color="943634" w:themeColor="accent2" w:themeShade="BF"/>
-      </w:pBdr>
-      <w:spacing w:before="400"/>
-      <w:jc w:val="center"/>
-      <w:outlineLvl w:val="0"/>
-    </w:pPr>
-    <w:rPr>
-      <w:caps/>
-      <w:color w:val="632423" w:themeColor="accent2" w:themeShade="80"/>
-      <w:spacing w:val="20"/>
-      <w:sz w:val="28"/>
-      <w:szCs w:val="28"/>
-    </w:rPr>
-  </w:style>
-  <w:style w:type="paragraph" w:styleId="Heading2">
-    <w:name w:val="heading 2"/>
-    <w:basedOn w:val="Normal"/>
-    <w:next w:val="Normal"/>
-    <w:link w:val="Heading2Char"/>
-    <w:uiPriority w:val="9"/>
-    <w:unhideWhenUsed/>
-    <w:qFormat/>
-    <w:rsid w:val="009D2379"/>
-    <w:pPr>
-      <w:pBdr>
-        <w:bottom w:val="single" w:sz="4" w:space="1" w:color="622423" w:themeColor="accent2" w:themeShade="7F"/>
-      </w:pBdr>
-      <w:spacing w:before="400"/>
-      <w:jc w:val="center"/>
-      <w:outlineLvl w:val="1"/>
-    </w:pPr>
-    <w:rPr>
-      <w:caps/>
-      <w:color w:val="632423" w:themeColor="accent2" w:themeShade="80"/>
-      <w:spacing w:val="15"/>
-      <w:sz w:val="24"/>
-      <w:szCs w:val="24"/>
-    </w:rPr>
-  </w:style>
-  <w:style w:type="paragraph" w:styleId="Heading3">
-    <w:name w:val="heading 3"/>
-    <w:basedOn w:val="Normal"/>
-    <w:next w:val="Normal"/>
-    <w:link w:val="Heading3Char"/>
-    <w:uiPriority w:val="9"/>
-    <w:unhideWhenUsed/>
-    <w:qFormat/>
-    <w:rsid w:val="009D2379"/>
-    <w:pPr>
-      <w:pBdr>
-        <w:top w:val="dotted" w:sz="4" w:space="1" w:color="622423" w:themeColor="accent2" w:themeShade="7F"/>
-        <w:bottom w:val="dotted" w:sz="4" w:space="1" w:color="622423" w:themeColor="accent2" w:themeShade="7F"/>
-      </w:pBdr>
-      <w:spacing w:before="300"/>
-      <w:jc w:val="center"/>
-      <w:outlineLvl w:val="2"/>
-    </w:pPr>
-    <w:rPr>
-      <w:caps/>
-      <w:color w:val="622423" w:themeColor="accent2" w:themeShade="7F"/>
-      <w:sz w:val="24"/>
-      <w:szCs w:val="24"/>
-    </w:rPr>
-  </w:style>
-  <w:style w:type="paragraph" w:styleId="Heading4">
-    <w:name w:val="heading 4"/>
-    <w:basedOn w:val="Normal"/>
-    <w:next w:val="Normal"/>
-    <w:link w:val="Heading4Char"/>
-    <w:uiPriority w:val="9"/>
-    <w:unhideWhenUsed/>
-    <w:qFormat/>
-    <w:rsid w:val="009D2379"/>
-    <w:pPr>
-      <w:pBdr>
-        <w:bottom w:val="dotted" w:sz="4" w:space="1" w:color="943634" w:themeColor="accent2" w:themeShade="BF"/>
-      </w:pBdr>
-      <w:spacing w:after="120"/>
-      <w:jc w:val="center"/>
-      <w:outlineLvl w:val="3"/>
-    </w:pPr>
-    <w:rPr>
-      <w:caps/>
-      <w:color w:val="622423" w:themeColor="accent2" w:themeShade="7F"/>
-      <w:spacing w:val="10"/>
-    </w:rPr>
-  </w:style>
-  <w:style w:type="paragraph" w:styleId="Heading5">
-    <w:name w:val="heading 5"/>
-    <w:basedOn w:val="Normal"/>
-    <w:next w:val="Normal"/>
-    <w:link w:val="Heading5Char"/>
-    <w:uiPriority w:val="9"/>
-    <w:semiHidden/>
-    <w:unhideWhenUsed/>
-    <w:qFormat/>
-    <w:rsid w:val="009D2379"/>
-    <w:pPr>
-      <w:spacing w:before="320" w:after="120"/>
-      <w:jc w:val="center"/>
-      <w:outlineLvl w:val="4"/>
-    </w:pPr>
-    <w:rPr>
-      <w:caps/>
-      <w:color w:val="622423" w:themeColor="accent2" w:themeShade="7F"/>
-      <w:spacing w:val="10"/>
-    </w:rPr>
-  </w:style>
-  <w:style w:type="paragraph" w:styleId="Heading6">
-    <w:name w:val="heading 6"/>
-    <w:basedOn w:val="Normal"/>
-    <w:next w:val="Normal"/>
-    <w:link w:val="Heading6Char"/>
-    <w:uiPriority w:val="9"/>
-    <w:semiHidden/>
-    <w:unhideWhenUsed/>
-    <w:qFormat/>
-    <w:rsid w:val="009D2379"/>
-    <w:pPr>
-      <w:spacing w:after="120"/>
-      <w:jc w:val="center"/>
-      <w:outlineLvl w:val="5"/>
-    </w:pPr>
-    <w:rPr>
-      <w:caps/>
-      <w:color w:val="943634" w:themeColor="accent2" w:themeShade="BF"/>
-      <w:spacing w:val="10"/>
-    </w:rPr>
-  </w:style>
-  <w:style w:type="paragraph" w:styleId="Heading7">
-    <w:name w:val="heading 7"/>
-    <w:basedOn w:val="Normal"/>
-    <w:next w:val="Normal"/>
-    <w:link w:val="Heading7Char"/>
-    <w:uiPriority w:val="9"/>
-    <w:semiHidden/>
-    <w:unhideWhenUsed/>
-    <w:qFormat/>
-    <w:rsid w:val="009D2379"/>
-    <w:pPr>
-      <w:spacing w:after="120"/>
-      <w:jc w:val="center"/>
-      <w:outlineLvl w:val="6"/>
-    </w:pPr>
-    <w:rPr>
-      <w:i/>
-      <w:iCs/>
-      <w:caps/>
-      <w:color w:val="943634" w:themeColor="accent2" w:themeShade="BF"/>
-      <w:spacing w:val="10"/>
-    </w:rPr>
-  </w:style>
-  <w:style w:type="paragraph" w:styleId="Heading8">
-    <w:name w:val="heading 8"/>
-    <w:basedOn w:val="Normal"/>
-    <w:next w:val="Normal"/>
-    <w:link w:val="Heading8Char"/>
-    <w:uiPriority w:val="9"/>
-    <w:semiHidden/>
-    <w:unhideWhenUsed/>
-    <w:qFormat/>
-    <w:rsid w:val="009D2379"/>
-    <w:pPr>
-      <w:spacing w:after="120"/>
-      <w:jc w:val="center"/>
-      <w:outlineLvl w:val="7"/>
-    </w:pPr>
-    <w:rPr>
-      <w:caps/>
-      <w:spacing w:val="10"/>
-      <w:sz w:val="20"/>
-      <w:szCs w:val="20"/>
-    </w:rPr>
-  </w:style>
-  <w:style w:type="paragraph" w:styleId="Heading9">
-    <w:name w:val="heading 9"/>
-    <w:basedOn w:val="Normal"/>
-    <w:next w:val="Normal"/>
-    <w:link w:val="Heading9Char"/>
-    <w:uiPriority w:val="9"/>
-    <w:semiHidden/>
-    <w:unhideWhenUsed/>
-    <w:qFormat/>
-    <w:rsid w:val="009D2379"/>
-    <w:pPr>
-      <w:spacing w:after="120"/>
-      <w:jc w:val="center"/>
-      <w:outlineLvl w:val="8"/>
-    </w:pPr>
-    <w:rPr>
-      <w:i/>
-      <w:iCs/>
-      <w:caps/>
-      <w:spacing w:val="10"/>
-      <w:sz w:val="20"/>
-      <w:szCs w:val="20"/>
-    </w:rPr>
-  </w:style>
-  <w:style w:type="character" w:default="1" w:styleId="DefaultParagraphFont">
-    <w:name w:val="Default Paragraph Font"/>
-    <w:uiPriority w:val="1"/>
-    <w:semiHidden/>
-    <w:unhideWhenUsed/>
-  </w:style>
-  <w:style w:type="table" w:default="1" w:styleId="TableNormal">
-    <w:name w:val="Normal Table"/>
-    <w:uiPriority w:val="99"/>
-    <w:semiHidden/>
-    <w:unhideWhenUsed/>
-    <w:tblPr>
-      <w:tblInd w:w="0" w:type="dxa"/>
-      <w:tblCellMar>
-        <w:top w:w="0" w:type="dxa"/>
-        <w:left w:w="108" w:type="dxa"/>
-        <w:bottom w:w="0" w:type="dxa"/>
-        <w:right w:w="108" w:type="dxa"/>
-      </w:tblCellMar>
-    </w:tblPr>
-  </w:style>
-  <w:style w:type="numbering" w:default="1" w:styleId="NoList">
-    <w:name w:val="No List"/>
-    <w:uiPriority w:val="99"/>
-    <w:semiHidden/>
-    <w:unhideWhenUsed/>
-  </w:style>
-  <w:style w:type="character" w:customStyle="1" w:styleId="Heading3Char">
-    <w:name w:val="Heading 3 Char"/>
-    <w:basedOn w:val="DefaultParagraphFont"/>
-    <w:link w:val="Heading3"/>
-    <w:uiPriority w:val="9"/>
-    <w:rsid w:val="009D2379"/>
-    <w:rPr>
-      <w:caps/>
-      <w:color w:val="622423" w:themeColor="accent2" w:themeShade="7F"/>
-      <w:sz w:val="24"/>
-      <w:szCs w:val="24"/>
-    </w:rPr>
-  </w:style>
-  <w:style w:type="character" w:customStyle="1" w:styleId="Heading4Char">
-    <w:name w:val="Heading 4 Char"/>
-    <w:basedOn w:val="DefaultParagraphFont"/>
-    <w:link w:val="Heading4"/>
-    <w:uiPriority w:val="9"/>
-    <w:rsid w:val="009D2379"/>
-    <w:rPr>
-      <w:caps/>
-      <w:color w:val="622423" w:themeColor="accent2" w:themeShade="7F"/>
-      <w:spacing w:val="10"/>
-    </w:rPr>
-  </w:style>
-  <w:style w:type="paragraph" w:styleId="ListParagraph">
-    <w:name w:val="List Paragraph"/>
-    <w:basedOn w:val="Normal"/>
-    <w:uiPriority w:val="34"/>
-    <w:qFormat/>
-    <w:rsid w:val="009D2379"/>
-    <w:pPr>
-      <w:ind w:left="720"/>
-      <w:contextualSpacing/>
-    </w:pPr>
-  </w:style>
-  <w:style w:type="paragraph" w:styleId="Footer">
-    <w:name w:val="footer"/>
-    <w:basedOn w:val="Normal"/>
-    <w:link w:val="FooterChar"/>
-    <w:uiPriority w:val="99"/>
-    <w:unhideWhenUsed/>
-    <w:rsid w:val="00596AC6"/>
-    <w:pPr>
-      <w:tabs>
-        <w:tab w:val="center" w:pos="4513"/>
-        <w:tab w:val="right" w:pos="9026"/>
-      </w:tabs>
-      <w:spacing w:after="0" w:line="240" w:lineRule="auto"/>
-    </w:pPr>
-  </w:style>
-  <w:style w:type="character" w:customStyle="1" w:styleId="FooterChar">
-    <w:name w:val="Footer Char"/>
-    <w:basedOn w:val="DefaultParagraphFont"/>
-    <w:link w:val="Footer"/>
-    <w:uiPriority w:val="99"/>
-    <w:rsid w:val="00596AC6"/>
-    <w:rPr>
-      <w:rFonts w:asciiTheme="majorHAnsi" w:eastAsiaTheme="majorEastAsia" w:hAnsiTheme="majorHAnsi" w:cstheme="majorBidi"/>
-    </w:rPr>
-  </w:style>
-  <w:style w:type="paragraph" w:styleId="BalloonText">
-    <w:name w:val="Balloon Text"/>
-    <w:basedOn w:val="Normal"/>
-    <w:link w:val="BalloonTextChar"/>
-    <w:uiPriority w:val="99"/>
-    <w:semiHidden/>
-    <w:unhideWhenUsed/>
-    <w:rsid w:val="00753782"/>
-    <w:pPr>
-      <w:spacing w:after="0" w:line="240" w:lineRule="auto"/>
-    </w:pPr>
-    <w:rPr>
-      <w:rFonts w:ascii="Tahoma" w:hAnsi="Tahoma" w:cs="Tahoma"/>
-      <w:sz w:val="16"/>
-      <w:szCs w:val="16"/>
-    </w:rPr>
-  </w:style>
-  <w:style w:type="character" w:customStyle="1" w:styleId="BalloonTextChar">
-    <w:name w:val="Balloon Text Char"/>
-    <w:basedOn w:val="DefaultParagraphFont"/>
-    <w:link w:val="BalloonText"/>
-    <w:uiPriority w:val="99"/>
-    <w:semiHidden/>
-    <w:rsid w:val="00753782"/>
-    <w:rPr>
-      <w:rFonts w:ascii="Tahoma" w:eastAsiaTheme="majorEastAsia" w:hAnsi="Tahoma" w:cs="Tahoma"/>
-      <w:sz w:val="16"/>
-      <w:szCs w:val="16"/>
-    </w:rPr>
-  </w:style>
-  <w:style w:type="character" w:customStyle="1" w:styleId="Heading1Char">
-    <w:name w:val="Heading 1 Char"/>
-    <w:basedOn w:val="DefaultParagraphFont"/>
-    <w:link w:val="Heading1"/>
-    <w:uiPriority w:val="9"/>
-    <w:rsid w:val="009D2379"/>
-    <w:rPr>
-      <w:caps/>
-      <w:color w:val="632423" w:themeColor="accent2" w:themeShade="80"/>
-      <w:spacing w:val="20"/>
-      <w:sz w:val="28"/>
-      <w:szCs w:val="28"/>
-    </w:rPr>
-  </w:style>
-  <w:style w:type="character" w:customStyle="1" w:styleId="Heading2Char">
-    <w:name w:val="Heading 2 Char"/>
-    <w:basedOn w:val="DefaultParagraphFont"/>
-    <w:link w:val="Heading2"/>
-    <w:uiPriority w:val="9"/>
-    <w:rsid w:val="009D2379"/>
-    <w:rPr>
-      <w:caps/>
-      <w:color w:val="632423" w:themeColor="accent2" w:themeShade="80"/>
-      <w:spacing w:val="15"/>
-      <w:sz w:val="24"/>
-      <w:szCs w:val="24"/>
-    </w:rPr>
-  </w:style>
-  <w:style w:type="character" w:customStyle="1" w:styleId="Heading5Char">
-    <w:name w:val="Heading 5 Char"/>
-    <w:basedOn w:val="DefaultParagraphFont"/>
-    <w:link w:val="Heading5"/>
-    <w:uiPriority w:val="9"/>
-    <w:semiHidden/>
-    <w:rsid w:val="009D2379"/>
-    <w:rPr>
-      <w:caps/>
-      <w:color w:val="622423" w:themeColor="accent2" w:themeShade="7F"/>
-      <w:spacing w:val="10"/>
-    </w:rPr>
-  </w:style>
-  <w:style w:type="character" w:customStyle="1" w:styleId="Heading6Char">
-    <w:name w:val="Heading 6 Char"/>
-    <w:basedOn w:val="DefaultParagraphFont"/>
-    <w:link w:val="Heading6"/>
-    <w:uiPriority w:val="9"/>
-    <w:semiHidden/>
-    <w:rsid w:val="009D2379"/>
-    <w:rPr>
-      <w:caps/>
-      <w:color w:val="943634" w:themeColor="accent2" w:themeShade="BF"/>
-      <w:spacing w:val="10"/>
-    </w:rPr>
-  </w:style>
-  <w:style w:type="character" w:customStyle="1" w:styleId="Heading7Char">
-    <w:name w:val="Heading 7 Char"/>
-    <w:basedOn w:val="DefaultParagraphFont"/>
-    <w:link w:val="Heading7"/>
-    <w:uiPriority w:val="9"/>
-    <w:semiHidden/>
-    <w:rsid w:val="009D2379"/>
-    <w:rPr>
-      <w:i/>
-      <w:iCs/>
-      <w:caps/>
-      <w:color w:val="943634" w:themeColor="accent2" w:themeShade="BF"/>
-      <w:spacing w:val="10"/>
-    </w:rPr>
-  </w:style>
-  <w:style w:type="character" w:customStyle="1" w:styleId="Heading8Char">
-    <w:name w:val="Heading 8 Char"/>
-    <w:basedOn w:val="DefaultParagraphFont"/>
-    <w:link w:val="Heading8"/>
-    <w:uiPriority w:val="9"/>
-    <w:semiHidden/>
-    <w:rsid w:val="009D2379"/>
-    <w:rPr>
-      <w:caps/>
-      <w:spacing w:val="10"/>
-      <w:sz w:val="20"/>
-      <w:szCs w:val="20"/>
-    </w:rPr>
-  </w:style>
-  <w:style w:type="character" w:customStyle="1" w:styleId="Heading9Char">
-    <w:name w:val="Heading 9 Char"/>
-    <w:basedOn w:val="DefaultParagraphFont"/>
-    <w:link w:val="Heading9"/>
-    <w:uiPriority w:val="9"/>
-    <w:semiHidden/>
-    <w:rsid w:val="009D2379"/>
-    <w:rPr>
-      <w:i/>
-      <w:iCs/>
-      <w:caps/>
-      <w:spacing w:val="10"/>
-      <w:sz w:val="20"/>
-      <w:szCs w:val="20"/>
-    </w:rPr>
-  </w:style>
-  <w:style w:type="paragraph" w:styleId="Caption">
-    <w:name w:val="caption"/>
-    <w:basedOn w:val="Normal"/>
-    <w:next w:val="Normal"/>
-    <w:uiPriority w:val="35"/>
-    <w:semiHidden/>
-    <w:unhideWhenUsed/>
-    <w:qFormat/>
-    <w:rsid w:val="009D2379"/>
-    <w:rPr>
-      <w:caps/>
-      <w:spacing w:val="10"/>
-      <w:sz w:val="18"/>
-      <w:szCs w:val="18"/>
-    </w:rPr>
-  </w:style>
-  <w:style w:type="paragraph" w:styleId="Title">
-    <w:name w:val="Title"/>
-    <w:basedOn w:val="Normal"/>
-    <w:next w:val="Normal"/>
-    <w:link w:val="TitleChar"/>
-    <w:uiPriority w:val="10"/>
-    <w:qFormat/>
-    <w:rsid w:val="009D2379"/>
-    <w:pPr>
-      <w:pBdr>
-        <w:top w:val="dotted" w:sz="2" w:space="1" w:color="632423" w:themeColor="accent2" w:themeShade="80"/>
-        <w:bottom w:val="dotted" w:sz="2" w:space="6" w:color="632423" w:themeColor="accent2" w:themeShade="80"/>
-      </w:pBdr>
-      <w:spacing w:before="500" w:after="300" w:line="240" w:lineRule="auto"/>
-      <w:jc w:val="center"/>
-    </w:pPr>
-    <w:rPr>
-      <w:caps/>
-      <w:color w:val="632423" w:themeColor="accent2" w:themeShade="80"/>
-      <w:spacing w:val="50"/>
-      <w:sz w:val="44"/>
-      <w:szCs w:val="44"/>
-    </w:rPr>
-  </w:style>
-  <w:style w:type="character" w:customStyle="1" w:styleId="TitleChar">
-    <w:name w:val="Title Char"/>
-    <w:basedOn w:val="DefaultParagraphFont"/>
-    <w:link w:val="Title"/>
-    <w:uiPriority w:val="10"/>
-    <w:rsid w:val="009D2379"/>
-    <w:rPr>
-      <w:caps/>
-      <w:color w:val="632423" w:themeColor="accent2" w:themeShade="80"/>
-      <w:spacing w:val="50"/>
-      <w:sz w:val="44"/>
-      <w:szCs w:val="44"/>
-    </w:rPr>
-  </w:style>
-  <w:style w:type="paragraph" w:styleId="Subtitle">
-    <w:name w:val="Subtitle"/>
-    <w:basedOn w:val="Normal"/>
-    <w:next w:val="Normal"/>
-    <w:link w:val="SubtitleChar"/>
-    <w:uiPriority w:val="11"/>
-    <w:qFormat/>
-    <w:rsid w:val="009D2379"/>
-    <w:pPr>
-      <w:spacing w:after="560" w:line="240" w:lineRule="auto"/>
-      <w:jc w:val="center"/>
-    </w:pPr>
-    <w:rPr>
-      <w:caps/>
-      <w:spacing w:val="20"/>
-      <w:sz w:val="18"/>
-      <w:szCs w:val="18"/>
-    </w:rPr>
-  </w:style>
-  <w:style w:type="character" w:customStyle="1" w:styleId="SubtitleChar">
-    <w:name w:val="Subtitle Char"/>
-    <w:basedOn w:val="DefaultParagraphFont"/>
-    <w:link w:val="Subtitle"/>
-    <w:uiPriority w:val="11"/>
-    <w:rsid w:val="009D2379"/>
-    <w:rPr>
-      <w:caps/>
-      <w:spacing w:val="20"/>
-      <w:sz w:val="18"/>
-      <w:szCs w:val="18"/>
-    </w:rPr>
-  </w:style>
-  <w:style w:type="character" w:styleId="Strong">
-    <w:name w:val="Strong"/>
-    <w:uiPriority w:val="22"/>
-    <w:qFormat/>
-    <w:rsid w:val="009D2379"/>
-    <w:rPr>
-      <w:b/>
-      <w:bCs/>
-      <w:color w:val="943634" w:themeColor="accent2" w:themeShade="BF"/>
-      <w:spacing w:val="5"/>
-    </w:rPr>
-  </w:style>
-  <w:style w:type="character" w:styleId="Emphasis">
-    <w:name w:val="Emphasis"/>
-    <w:uiPriority w:val="20"/>
-    <w:qFormat/>
-    <w:rsid w:val="009D2379"/>
-    <w:rPr>
-      <w:caps/>
-      <w:spacing w:val="5"/>
-      <w:sz w:val="20"/>
-      <w:szCs w:val="20"/>
-    </w:rPr>
-  </w:style>
-  <w:style w:type="paragraph" w:styleId="NoSpacing">
-    <w:name w:val="No Spacing"/>
-    <w:basedOn w:val="Normal"/>
-    <w:link w:val="NoSpacingChar"/>
-    <w:uiPriority w:val="1"/>
-    <w:qFormat/>
-    <w:rsid w:val="009D2379"/>
-    <w:pPr>
-      <w:spacing w:after="0" w:line="240" w:lineRule="auto"/>
-    </w:pPr>
-  </w:style>
-  <w:style w:type="character" w:customStyle="1" w:styleId="NoSpacingChar">
-    <w:name w:val="No Spacing Char"/>
-    <w:basedOn w:val="DefaultParagraphFont"/>
-    <w:link w:val="NoSpacing"/>
-    <w:uiPriority w:val="1"/>
-    <w:rsid w:val="009D2379"/>
-  </w:style>
-  <w:style w:type="paragraph" w:styleId="Quote">
-    <w:name w:val="Quote"/>
-    <w:basedOn w:val="Normal"/>
-    <w:next w:val="Normal"/>
-    <w:link w:val="QuoteChar"/>
-    <w:uiPriority w:val="29"/>
-    <w:qFormat/>
-    <w:rsid w:val="009D2379"/>
-    <w:rPr>
-      <w:i/>
-      <w:iCs/>
-    </w:rPr>
-  </w:style>
-  <w:style w:type="character" w:customStyle="1" w:styleId="QuoteChar">
-    <w:name w:val="Quote Char"/>
-    <w:basedOn w:val="DefaultParagraphFont"/>
-    <w:link w:val="Quote"/>
-    <w:uiPriority w:val="29"/>
-    <w:rsid w:val="009D2379"/>
-    <w:rPr>
-      <w:i/>
-      <w:iCs/>
-    </w:rPr>
-  </w:style>
-  <w:style w:type="paragraph" w:styleId="IntenseQuote">
-    <w:name w:val="Intense Quote"/>
-    <w:basedOn w:val="Normal"/>
-    <w:next w:val="Normal"/>
-    <w:link w:val="IntenseQuoteChar"/>
-    <w:uiPriority w:val="30"/>
-    <w:qFormat/>
-    <w:rsid w:val="009D2379"/>
-    <w:pPr>
-      <w:pBdr>
-        <w:top w:val="dotted" w:sz="2" w:space="10" w:color="632423" w:themeColor="accent2" w:themeShade="80"/>
-        <w:bottom w:val="dotted" w:sz="2" w:space="4" w:color="632423" w:themeColor="accent2" w:themeShade="80"/>
-      </w:pBdr>
-      <w:spacing w:before="160" w:line="300" w:lineRule="auto"/>
-      <w:ind w:left="1440" w:right="1440"/>
-    </w:pPr>
-    <w:rPr>
-      <w:caps/>
-      <w:color w:val="622423" w:themeColor="accent2" w:themeShade="7F"/>
-      <w:spacing w:val="5"/>
-      <w:sz w:val="20"/>
-      <w:szCs w:val="20"/>
-    </w:rPr>
-  </w:style>
-  <w:style w:type="character" w:customStyle="1" w:styleId="IntenseQuoteChar">
-    <w:name w:val="Intense Quote Char"/>
-    <w:basedOn w:val="DefaultParagraphFont"/>
-    <w:link w:val="IntenseQuote"/>
-    <w:uiPriority w:val="30"/>
-    <w:rsid w:val="009D2379"/>
-    <w:rPr>
-      <w:caps/>
-      <w:color w:val="622423" w:themeColor="accent2" w:themeShade="7F"/>
-      <w:spacing w:val="5"/>
-      <w:sz w:val="20"/>
-      <w:szCs w:val="20"/>
-    </w:rPr>
-  </w:style>
-  <w:style w:type="character" w:styleId="SubtleEmphasis">
-    <w:name w:val="Subtle Emphasis"/>
-    <w:uiPriority w:val="19"/>
-    <w:qFormat/>
-    <w:rsid w:val="009D2379"/>
-    <w:rPr>
-      <w:i/>
-      <w:iCs/>
-    </w:rPr>
-  </w:style>
-  <w:style w:type="character" w:styleId="IntenseEmphasis">
-    <w:name w:val="Intense Emphasis"/>
-    <w:uiPriority w:val="21"/>
-    <w:qFormat/>
-    <w:rsid w:val="009D2379"/>
-    <w:rPr>
-      <w:i/>
-      <w:iCs/>
-      <w:caps/>
-      <w:spacing w:val="10"/>
-      <w:sz w:val="20"/>
-      <w:szCs w:val="20"/>
-    </w:rPr>
-  </w:style>
-  <w:style w:type="character" w:styleId="SubtleReference">
-    <w:name w:val="Subtle Reference"/>
-    <w:basedOn w:val="DefaultParagraphFont"/>
-    <w:uiPriority w:val="31"/>
-    <w:qFormat/>
-    <w:rsid w:val="009D2379"/>
-    <w:rPr>
-      <w:rFonts w:asciiTheme="minorHAnsi" w:eastAsiaTheme="minorEastAsia" w:hAnsiTheme="minorHAnsi" w:cstheme="minorBidi"/>
-      <w:i/>
-      <w:iCs/>
-      <w:color w:val="622423" w:themeColor="accent2" w:themeShade="7F"/>
-    </w:rPr>
-  </w:style>
-  <w:style w:type="character" w:styleId="IntenseReference">
-    <w:name w:val="Intense Reference"/>
-    <w:uiPriority w:val="32"/>
-    <w:qFormat/>
-    <w:rsid w:val="009D2379"/>
-    <w:rPr>
-      <w:rFonts w:asciiTheme="minorHAnsi" w:eastAsiaTheme="minorEastAsia" w:hAnsiTheme="minorHAnsi" w:cstheme="minorBidi"/>
-      <w:b/>
-      <w:bCs/>
-      <w:i/>
-      <w:iCs/>
-      <w:color w:val="622423" w:themeColor="accent2" w:themeShade="7F"/>
-    </w:rPr>
-  </w:style>
-  <w:style w:type="character" w:styleId="BookTitle">
-    <w:name w:val="Book Title"/>
-    <w:uiPriority w:val="33"/>
-    <w:qFormat/>
-    <w:rsid w:val="009D2379"/>
-    <w:rPr>
-      <w:caps/>
-      <w:color w:val="622423" w:themeColor="accent2" w:themeShade="7F"/>
-      <w:spacing w:val="5"/>
-      <w:u w:color="622423" w:themeColor="accent2" w:themeShade="7F"/>
-    </w:rPr>
-  </w:style>
-  <w:style w:type="paragraph" w:styleId="TOCHeading">
-    <w:name w:val="TOC Heading"/>
-    <w:basedOn w:val="Heading1"/>
-    <w:next w:val="Normal"/>
-    <w:uiPriority w:val="39"/>
-    <w:semiHidden/>
-    <w:unhideWhenUsed/>
-    <w:qFormat/>
-    <w:rsid w:val="009D2379"/>
-    <w:pPr>
-      <w:outlineLvl w:val="9"/>
-    </w:pPr>
-    <w:rPr>
-      <w:lang w:bidi="en-US"/>
-    </w:rPr>
-  </w:style>
-  <w:style w:type="paragraph" w:styleId="Header">
-    <w:name w:val="header"/>
-    <w:basedOn w:val="Normal"/>
-    <w:link w:val="HeaderChar"/>
-    <w:uiPriority w:val="99"/>
-    <w:unhideWhenUsed/>
-    <w:rsid w:val="009D2379"/>
-    <w:pPr>
-      <w:tabs>
-        <w:tab w:val="center" w:pos="4513"/>
-        <w:tab w:val="right" w:pos="9026"/>
-      </w:tabs>
-      <w:spacing w:after="0" w:line="240" w:lineRule="auto"/>
-    </w:pPr>
-  </w:style>
-  <w:style w:type="character" w:customStyle="1" w:styleId="HeaderChar">
-    <w:name w:val="Header Char"/>
-    <w:basedOn w:val="DefaultParagraphFont"/>
-    <w:link w:val="Header"/>
-    <w:uiPriority w:val="99"/>
-    <w:rsid w:val="009D2379"/>
-  </w:style>
-  <w:style w:type="table" w:styleId="TableGrid">
-    <w:name w:val="Table Grid"/>
-    <w:basedOn w:val="TableNormal"/>
-    <w:uiPriority w:val="59"/>
-    <w:rsid w:val="00721151"/>
-    <w:pPr>
-      <w:spacing w:after="0" w:line="240" w:lineRule="auto"/>
-    </w:pPr>
-    <w:tblPr>
-      <w:tblInd w:w="0" w:type="dxa"/>
-      <w:tblBorders>
-        <w:top w:val="single" w:sz="4" w:space="0" w:color="auto"/>
-        <w:left w:val="single" w:sz="4" w:space="0" w:color="auto"/>
-        <w:bottom w:val="single" w:sz="4" w:space="0" w:color="auto"/>
-        <w:right w:val="single" w:sz="4" w:space="0" w:color="auto"/>
-        <w:insideH w:val="single" w:sz="4" w:space="0" w:color="auto"/>
-        <w:insideV w:val="single" w:sz="4" w:space="0" w:color="auto"/>
-      </w:tblBorders>
-      <w:tblCellMar>
-        <w:top w:w="0" w:type="dxa"/>
-        <w:left w:w="108" w:type="dxa"/>
-        <w:bottom w:w="0" w:type="dxa"/>
-        <w:right w:w="108" w:type="dxa"/>
-      </w:tblCellMar>
-    </w:tblPr>
-  </w:style>
-</w:styles>
-</file>
-
-<file path=word/stylesWithEffects.xml><?xml version="1.0" encoding="utf-8"?>
-<w:styles xmlns:wpc="http://schemas.microsoft.com/office/word/2010/wordprocessingCanvas" xmlns:mc="http://schemas.openxmlformats.org/markup-compatibility/2006" xmlns:o="urn:schemas-microsoft-com:office:office" xmlns:r="http://schemas.openxmlformats.org/officeDocument/2006/relationships" xmlns:m="http://schemas.openxmlformats.org/officeDocument/2006/math" xmlns:v="urn:schemas-microsoft-com:vml" xmlns:wp14="http://schemas.microsoft.com/office/word/2010/wordprocessingDrawing" xmlns:wp="http://schemas.openxmlformats.org/drawingml/2006/wordprocessingDrawing" xmlns:w10="urn:schemas-microsoft-com:office:word" xmlns:w="http://schemas.openxmlformats.org/wordprocessingml/2006/main" xmlns:w14="http://schemas.microsoft.com/office/word/2010/wordml" xmlns:wpg="http://schemas.microsoft.com/office/word/2010/wordprocessingGroup" xmlns:wpi="http://schemas.microsoft.com/office/word/2010/wordprocessingInk" xmlns:wne="http://schemas.microsoft.com/office/word/2006/wordml" xmlns:wps="http://schemas.microsoft.com/office/word/2010/wordprocessingShape" mc:Ignorable="w14 wp14">
-  <w:docDefaults>
-    <w:rPrDefault>
-      <w:rPr>
-        <w:rFonts w:asciiTheme="majorHAnsi" w:eastAsiaTheme="majorEastAsia" w:hAnsiTheme="majorHAnsi" w:cstheme="majorBidi"/>
-        <w:sz w:val="22"/>
-        <w:szCs w:val="22"/>
-        <w:lang w:val="en-GB" w:eastAsia="en-US" w:bidi="ar-SA"/>
-      </w:rPr>
-    </w:rPrDefault>
-    <w:pPrDefault>
-      <w:pPr>
-        <w:spacing w:after="200" w:line="252" w:lineRule="auto"/>
-      </w:pPr>
-    </w:pPrDefault>
-  </w:docDefaults>
-  <w:latentStyles w:defLockedState="0" w:defUIPriority="99" w:defSemiHidden="1" w:defUnhideWhenUsed="1" w:defQFormat="0" w:count="267">
-    <w:lsdException w:name="Normal" w:semiHidden="0" w:uiPriority="0" w:unhideWhenUsed="0" w:qFormat="1"/>
-    <w:lsdException w:name="heading 1" w:semiHidden="0" w:uiPriority="9" w:unhideWhenUsed="0" w:qFormat="1"/>
-    <w:lsdException w:name="heading 2" w:uiPriority="9" w:qFormat="1"/>
-    <w:lsdException w:name="heading 3" w:uiPriority="9" w:qFormat="1"/>
-    <w:lsdException w:name="heading 4" w:uiPriority="9" w:qFormat="1"/>
-    <w:lsdException w:name="heading 5" w:uiPriority="9" w:qFormat="1"/>
-    <w:lsdException w:name="heading 6" w:uiPriority="9" w:qFormat="1"/>
-    <w:lsdException w:name="heading 7" w:uiPriority="9" w:qFormat="1"/>
-    <w:lsdException w:name="heading 8" w:uiPriority="9" w:qFormat="1"/>
-    <w:lsdException w:name="heading 9" w:uiPriority="9" w:qFormat="1"/>
-    <w:lsdException w:name="toc 1" w:uiPriority="39"/>
-    <w:lsdException w:name="toc 2" w:uiPriority="39"/>
-    <w:lsdException w:name="toc 3" w:uiPriority="39"/>
-    <w:lsdException w:name="toc 4" w:uiPriority="39"/>
-    <w:lsdException w:name="toc 5" w:uiPriority="39"/>
-    <w:lsdException w:name="toc 6" w:uiPriority="39"/>
-    <w:lsdException w:name="toc 7" w:uiPriority="39"/>
-    <w:lsdException w:name="toc 8" w:uiPriority="39"/>
-    <w:lsdException w:name="toc 9" w:uiPriority="39"/>
-    <w:lsdException w:name="caption" w:uiPriority="35" w:qFormat="1"/>
-    <w:lsdException w:name="Title" w:semiHidden="0" w:uiPriority="10" w:unhideWhenUsed="0" w:qFormat="1"/>
-    <w:lsdException w:name="Default Paragraph Font" w:uiPriority="1"/>
-    <w:lsdException w:name="Subtitle" w:semiHidden="0" w:uiPriority="11" w:unhideWhenUsed="0" w:qFormat="1"/>
-    <w:lsdException w:name="Strong" w:semiHidden="0" w:uiPriority="22" w:unhideWhenUsed="0" w:qFormat="1"/>
-    <w:lsdException w:name="Emphasis" w:semiHidden="0" w:uiPriority="20" w:unhideWhenUsed="0" w:qFormat="1"/>
-    <w:lsdException w:name="Table Grid" w:semiHidden="0" w:uiPriority="59" w:unhideWhenUsed="0"/>
-    <w:lsdException w:name="Placeholder Text" w:unhideWhenUsed="0"/>
-    <w:lsdException w:name="No Spacing" w:semiHidden="0" w:uiPriority="1" w:unhideWhenUsed="0" w:qFormat="1"/>
-    <w:lsdException w:name="Light Shading" w:semiHidden="0" w:uiPriority="60" w:unhideWhenUsed="0"/>
-    <w:lsdException w:name="Light List" w:semiHidden="0" w:uiPriority="61" w:unhideWhenUsed="0"/>
-    <w:lsdException w:name="Light Grid" w:semiHidden="0" w:uiPriority="62" w:unhideWhenUsed="0"/>
-    <w:lsdException w:name="Medium Shading 1" w:semiHidden="0" w:uiPriority="63" w:unhideWhenUsed="0"/>
-    <w:lsdException w:name="Medium Shading 2" w:semiHidden="0" w:uiPriority="64" w:unhideWhenUsed="0"/>
-    <w:lsdException w:name="Medium List 1" w:semiHidden="0" w:uiPriority="65" w:unhideWhenUsed="0"/>
-    <w:lsdException w:name="Medium List 2" w:semiHidden="0" w:uiPriority="66" w:unhideWhenUsed="0"/>
-    <w:lsdException w:name="Medium Grid 1" w:semiHidden="0" w:uiPriority="67" w:unhideWhenUsed="0"/>
-    <w:lsdException w:name="Medium Grid 2" w:semiHidden="0" w:uiPriority="68" w:unhideWhenUsed="0"/>
-    <w:lsdException w:name="Medium Grid 3" w:semiHidden="0" w:uiPriority="69" w:unhideWhenUsed="0"/>
-    <w:lsdException w:name="Dark List" w:semiHidden="0" w:uiPriority="70" w:unhideWhenUsed="0"/>
-    <w:lsdException w:name="Colorful Shading" w:semiHidden="0" w:uiPriority="71" w:unhideWhenUsed="0"/>
-    <w:lsdException w:name="Colorful List" w:semiHidden="0" w:uiPriority="72" w:unhideWhenUsed="0"/>
-    <w:lsdException w:name="Colorful Grid" w:semiHidden="0" w:uiPriority="73" w:unhideWhenUsed="0"/>
-    <w:lsdException w:name="Light Shading Accent 1" w:semiHidden="0" w:uiPriority="60" w:unhideWhenUsed="0"/>
-    <w:lsdException w:name="Light List Accent 1" w:semiHidden="0" w:uiPriority="61" w:unhideWhenUsed="0"/>
-    <w:lsdException w:name="Light Grid Accent 1" w:semiHidden="0" w:uiPriority="62" w:unhideWhenUsed="0"/>
-    <w:lsdException w:name="Medium Shading 1 Accent 1" w:semiHidden="0" w:uiPriority="63" w:unhideWhenUsed="0"/>
-    <w:lsdException w:name="Medium Shading 2 Accent 1" w:semiHidden="0" w:uiPriority="64" w:unhideWhenUsed="0"/>
-    <w:lsdException w:name="Medium List 1 Accent 1" w:semiHidden="0" w:uiPriority="65" w:unhideWhenUsed="0"/>
-    <w:lsdException w:name="Revision" w:unhideWhenUsed="0"/>
-    <w:lsdException w:name="List Paragraph" w:semiHidden="0" w:uiPriority="34" w:unhideWhenUsed="0" w:qFormat="1"/>
-    <w:lsdException w:name="Quote" w:semiHidden="0" w:uiPriority="29" w:unhideWhenUsed="0" w:qFormat="1"/>
-    <w:lsdException w:name="Intense Quote" w:semiHidden="0" w:uiPriority="30" w:unhideWhenUsed="0" w:qFormat="1"/>
-    <w:lsdException w:name="Medium List 2 Accent 1" w:semiHidden="0" w:uiPriority="66" w:unhideWhenUsed="0"/>
-    <w:lsdException w:name="Medium Grid 1 Accent 1" w:semiHidden="0" w:uiPriority="67" w:unhideWhenUsed="0"/>
-    <w:lsdException w:name="Medium Grid 2 Accent 1" w:semiHidden="0" w:uiPriority="68" w:unhideWhenUsed="0"/>
-    <w:lsdException w:name="Medium Grid 3 Accent 1" w:semiHidden="0" w:uiPriority="69" w:unhideWhenUsed="0"/>
-    <w:lsdException w:name="Dark List Accent 1" w:semiHidden="0" w:uiPriority="70" w:unhideWhenUsed="0"/>
-    <w:lsdException w:name="Colorful Shading Accent 1" w:semiHidden="0" w:uiPriority="71" w:unhideWhenUsed="0"/>
-    <w:lsdException w:name="Colorful List Accent 1" w:semiHidden="0" w:uiPriority="72" w:unhideWhenUsed="0"/>
-    <w:lsdException w:name="Colorful Grid Accent 1" w:semiHidden="0" w:uiPriority="73" w:unhideWhenUsed="0"/>
-    <w:lsdException w:name="Light Shading Accent 2" w:semiHidden="0" w:uiPriority="60" w:unhideWhenUsed="0"/>
-    <w:lsdException w:name="Light List Accent 2" w:semiHidden="0" w:uiPriority="61" w:unhideWhenUsed="0"/>
-    <w:lsdException w:name="Light Grid Accent 2" w:semiHidden="0" w:uiPriority="62" w:unhideWhenUsed="0"/>
-    <w:lsdException w:name="Medium Shading 1 Accent 2" w:semiHidden="0" w:uiPriority="63" w:unhideWhenUsed="0"/>
-    <w:lsdException w:name="Medium Shading 2 Accent 2" w:semiHidden="0" w:uiPriority="64" w:unhideWhenUsed="0"/>
-    <w:lsdException w:name="Medium List 1 Accent 2" w:semiHidden="0" w:uiPriority="65" w:unhideWhenUsed="0"/>
-    <w:lsdException w:name="Medium List 2 Accent 2" w:semiHidden="0" w:uiPriority="66" w:unhideWhenUsed="0"/>
-    <w:lsdException w:name="Medium Grid 1 Accent 2" w:semiHidden="0" w:uiPriority="67" w:unhideWhenUsed="0"/>
-    <w:lsdException w:name="Medium Grid 2 Accent 2" w:semiHidden="0" w:uiPriority="68" w:unhideWhenUsed="0"/>
-    <w:lsdException w:name="Medium Grid 3 Accent 2" w:semiHidden="0" w:uiPriority="69" w:unhideWhenUsed="0"/>
-    <w:lsdException w:name="Dark List Accent 2" w:semiHidden="0" w:uiPriority="70" w:unhideWhenUsed="0"/>
-    <w:lsdException w:name="Colorful Shading Accent 2" w:semiHidden="0" w:uiPriority="71" w:unhideWhenUsed="0"/>
-    <w:lsdException w:name="Colorful List Accent 2" w:semiHidden="0" w:uiPriority="72" w:unhideWhenUsed="0"/>
-    <w:lsdException w:name="Colorful Grid Accent 2" w:semiHidden="0" w:uiPriority="73" w:unhideWhenUsed="0"/>
-    <w:lsdException w:name="Light Shading Accent 3" w:semiHidden="0" w:uiPriority="60" w:unhideWhenUsed="0"/>
-    <w:lsdException w:name="Light List Accent 3" w:semiHidden="0" w:uiPriority="61" w:unhideWhenUsed="0"/>
-    <w:lsdException w:name="Light Grid Accent 3" w:semiHidden="0" w:uiPriority="62" w:unhideWhenUsed="0"/>
-    <w:lsdException w:name="Medium Shading 1 Accent 3" w:semiHidden="0" w:uiPriority="63" w:unhideWhenUsed="0"/>
-    <w:lsdException w:name="Medium Shading 2 Accent 3" w:semiHidden="0" w:uiPriority="64" w:unhideWhenUsed="0"/>
-    <w:lsdException w:name="Medium List 1 Accent 3" w:semiHidden="0" w:uiPriority="65" w:unhideWhenUsed="0"/>
-    <w:lsdException w:name="Medium List 2 Accent 3" w:semiHidden="0" w:uiPriority="66" w:unhideWhenUsed="0"/>
-    <w:lsdException w:name="Medium Grid 1 Accent 3" w:semiHidden="0" w:uiPriority="67" w:unhideWhenUsed="0"/>
-    <w:lsdException w:name="Medium Grid 2 Accent 3" w:semiHidden="0" w:uiPriority="68" w:unhideWhenUsed="0"/>
-    <w:lsdException w:name="Medium Grid 3 Accent 3" w:semiHidden="0" w:uiPriority="69" w:unhideWhenUsed="0"/>
-    <w:lsdException w:name="Dark List Accent 3" w:semiHidden="0" w:uiPriority="70" w:unhideWhenUsed="0"/>
-    <w:lsdException w:name="Colorful Shading Accent 3" w:semiHidden="0" w:uiPriority="71" w:unhideWhenUsed="0"/>
-    <w:lsdException w:name="Colorful List Accent 3" w:semiHidden="0" w:uiPriority="72" w:unhideWhenUsed="0"/>
-    <w:lsdException w:name="Colorful Grid Accent 3" w:semiHidden="0" w:uiPriority="73" w:unhideWhenUsed="0"/>
-    <w:lsdException w:name="Light Shading Accent 4" w:semiHidden="0" w:uiPriority="60" w:unhideWhenUsed="0"/>
-    <w:lsdException w:name="Light List Accent 4" w:semiHidden="0" w:uiPriority="61" w:unhideWhenUsed="0"/>
-    <w:lsdException w:name="Light Grid Accent 4" w:semiHidden="0" w:uiPriority="62" w:unhideWhenUsed="0"/>
-    <w:lsdException w:name="Medium Shading 1 Accent 4" w:semiHidden="0" w:uiPriority="63" w:unhideWhenUsed="0"/>
-    <w:lsdException w:name="Medium Shading 2 Accent 4" w:semiHidden="0" w:uiPriority="64" w:unhideWhenUsed="0"/>
-    <w:lsdException w:name="Medium List 1 Accent 4" w:semiHidden="0" w:uiPriority="65" w:unhideWhenUsed="0"/>
-    <w:lsdException w:name="Medium List 2 Accent 4" w:semiHidden="0" w:uiPriority="66" w:unhideWhenUsed="0"/>
-    <w:lsdException w:name="Medium Grid 1 Accent 4" w:semiHidden="0" w:uiPriority="67" w:unhideWhenUsed="0"/>
-    <w:lsdException w:name="Medium Grid 2 Accent 4" w:semiHidden="0" w:uiPriority="68" w:unhideWhenUsed="0"/>
-    <w:lsdException w:name="Medium Grid 3 Accent 4" w:semiHidden="0" w:uiPriority="69" w:unhideWhenUsed="0"/>
-    <w:lsdException w:name="Dark List Accent 4" w:semiHidden="0" w:uiPriority="70" w:unhideWhenUsed="0"/>
-    <w:lsdException w:name="Colorful Shading Accent 4" w:semiHidden="0" w:uiPriority="71" w:unhideWhenUsed="0"/>
-    <w:lsdException w:name="Colorful List Accent 4" w:semiHidden="0" w:uiPriority="72" w:unhideWhenUsed="0"/>
-    <w:lsdException w:name="Colorful Grid Accent 4" w:semiHidden="0" w:uiPriority="73" w:unhideWhenUsed="0"/>
-    <w:lsdException w:name="Light Shading Accent 5" w:semiHidden="0" w:uiPriority="60" w:unhideWhenUsed="0"/>
-    <w:lsdException w:name="Light List Accent 5" w:semiHidden="0" w:uiPriority="61" w:unhideWhenUsed="0"/>
-    <w:lsdException w:name="Light Grid Accent 5" w:semiHidden="0" w:uiPriority="62" w:unhideWhenUsed="0"/>
-    <w:lsdException w:name="Medium Shading 1 Accent 5" w:semiHidden="0" w:uiPriority="63" w:unhideWhenUsed="0"/>
-    <w:lsdException w:name="Medium Shading 2 Accent 5" w:semiHidden="0" w:uiPriority="64" w:unhideWhenUsed="0"/>
-    <w:lsdException w:name="Medium List 1 Accent 5" w:semiHidden="0" w:uiPriority="65" w:unhideWhenUsed="0"/>
-    <w:lsdException w:name="Medium List 2 Accent 5" w:semiHidden="0" w:uiPriority="66" w:unhideWhenUsed="0"/>
-    <w:lsdException w:name="Medium Grid 1 Accent 5" w:semiHidden="0" w:uiPriority="67" w:unhideWhenUsed="0"/>
-    <w:lsdException w:name="Medium Grid 2 Accent 5" w:semiHidden="0" w:uiPriority="68" w:unhideWhenUsed="0"/>
-    <w:lsdException w:name="Medium Grid 3 Accent 5" w:semiHidden="0" w:uiPriority="69" w:unhideWhenUsed="0"/>
-    <w:lsdException w:name="Dark List Accent 5" w:semiHidden="0" w:uiPriority="70" w:unhideWhenUsed="0"/>
-    <w:lsdException w:name="Colorful Shading Accent 5" w:semiHidden="0" w:uiPriority="71" w:unhideWhenUsed="0"/>
-    <w:lsdException w:name="Colorful List Accent 5" w:semiHidden="0" w:uiPriority="72" w:unhideWhenUsed="0"/>
-    <w:lsdException w:name="Colorful Grid Accent 5" w:semiHidden="0" w:uiPriority="73" w:unhideWhenUsed="0"/>
-    <w:lsdException w:name="Light Shading Accent 6" w:semiHidden="0" w:uiPriority="60" w:unhideWhenUsed="0"/>
-    <w:lsdException w:name="Light List Accent 6" w:semiHidden="0" w:uiPriority="61" w:unhideWhenUsed="0"/>
-    <w:lsdException w:name="Light Grid Accent 6" w:semiHidden="0" w:uiPriority="62" w:unhideWhenUsed="0"/>
-    <w:lsdException w:name="Medium Shading 1 Accent 6" w:semiHidden="0" w:uiPriority="63" w:unhideWhenUsed="0"/>
-    <w:lsdException w:name="Medium Shading 2 Accent 6" w:semiHidden="0" w:uiPriority="64" w:unhideWhenUsed="0"/>
-    <w:lsdException w:name="Medium List 1 Accent 6" w:semiHidden="0" w:uiPriority="65" w:unhideWhenUsed="0"/>
-    <w:lsdException w:name="Medium List 2 Accent 6" w:semiHidden="0" w:uiPriority="66" w:unhideWhenUsed="0"/>
-    <w:lsdException w:name="Medium Grid 1 Accent 6" w:semiHidden="0" w:uiPriority="67" w:unhideWhenUsed="0"/>
-    <w:lsdException w:name="Medium Grid 2 Accent 6" w:semiHidden="0" w:uiPriority="68" w:unhideWhenUsed="0"/>
-    <w:lsdException w:name="Medium Grid 3 Accent 6" w:semiHidden="0" w:uiPriority="69" w:unhideWhenUsed="0"/>
-    <w:lsdException w:name="Dark List Accent 6" w:semiHidden="0" w:uiPriority="70" w:unhideWhenUsed="0"/>
-    <w:lsdException w:name="Colorful Shading Accent 6" w:semiHidden="0" w:uiPriority="71" w:unhideWhenUsed="0"/>
-    <w:lsdException w:name="Colorful List Accent 6" w:semiHidden="0" w:uiPriority="72" w:unhideWhenUsed="0"/>
-    <w:lsdException w:name="Colorful Grid Accent 6" w:semiHidden="0" w:uiPriority="73" w:unhideWhenUsed="0"/>
-    <w:lsdException w:name="Subtle Emphasis" w:semiHidden="0" w:uiPriority="19" w:unhideWhenUsed="0" w:qFormat="1"/>
-    <w:lsdException w:name="Intense Emphasis" w:semiHidden="0" w:uiPriority="21" w:unhideWhenUsed="0" w:qFormat="1"/>
-    <w:lsdException w:name="Subtle Reference" w:semiHidden="0" w:uiPriority="31" w:unhideWhenUsed="0" w:qFormat="1"/>
-    <w:lsdException w:name="Intense Reference" w:semiHidden="0" w:uiPriority="32" w:unhideWhenUsed="0" w:qFormat="1"/>
-    <w:lsdException w:name="Book Title" w:semiHidden="0" w:uiPriority="33" w:unhideWhenUsed="0" w:qFormat="1"/>
-    <w:lsdException w:name="Bibliography" w:uiPriority="37"/>
-    <w:lsdException w:name="TOC Heading" w:uiPriority="39" w:qFormat="1"/>
+  <w:latentStyles w:defLockedState="0" w:defUIPriority="99" w:defSemiHidden="0" w:defUnhideWhenUsed="0" w:defQFormat="0" w:count="371">
+    <w:lsdException w:name="Normal" w:uiPriority="0" w:qFormat="1"/>
+    <w:lsdException w:name="heading 1" w:uiPriority="9" w:qFormat="1"/>
+    <w:lsdException w:name="heading 2" w:semiHidden="1" w:uiPriority="9" w:unhideWhenUsed="1" w:qFormat="1"/>
+    <w:lsdException w:name="heading 3" w:semiHidden="1" w:uiPriority="9" w:unhideWhenUsed="1" w:qFormat="1"/>
+    <w:lsdException w:name="heading 4" w:semiHidden="1" w:uiPriority="9" w:unhideWhenUsed="1" w:qFormat="1"/>
+    <w:lsdException w:name="heading 5" w:semiHidden="1" w:uiPriority="9" w:unhideWhenUsed="1" w:qFormat="1"/>
+    <w:lsdException w:name="heading 6" w:semiHidden="1" w:uiPriority="9" w:unhideWhenUsed="1" w:qFormat="1"/>
+    <w:lsdException w:name="heading 7" w:semiHidden="1" w:uiPriority="9" w:unhideWhenUsed="1" w:qFormat="1"/>
+    <w:lsdException w:name="heading 8" w:semiHidden="1" w:uiPriority="9" w:unhideWhenUsed="1" w:qFormat="1"/>
+    <w:lsdException w:name="heading 9" w:semiHidden="1" w:uiPriority="9" w:unhideWhenUsed="1" w:qFormat="1"/>
+    <w:lsdException w:name="index 1" w:semiHidden="1" w:unhideWhenUsed="1"/>
+    <w:lsdException w:name="index 2" w:semiHidden="1" w:unhideWhenUsed="1"/>
+    <w:lsdException w:name="index 3" w:semiHidden="1" w:unhideWhenUsed="1"/>
+    <w:lsdException w:name="index 4" w:semiHidden="1" w:unhideWhenUsed="1"/>
+    <w:lsdException w:name="index 5" w:semiHidden="1" w:unhideWhenUsed="1"/>
+    <w:lsdException w:name="index 6" w:semiHidden="1" w:unhideWhenUsed="1"/>
+    <w:lsdException w:name="index 7" w:semiHidden="1" w:unhideWhenUsed="1"/>
+    <w:lsdException w:name="index 8" w:semiHidden="1" w:unhideWhenUsed="1"/>
+    <w:lsdException w:name="index 9" w:semiHidden="1" w:unhideWhenUsed="1"/>
+    <w:lsdException w:name="toc 1" w:semiHidden="1" w:uiPriority="39" w:unhideWhenUsed="1"/>
+    <w:lsdException w:name="toc 2" w:semiHidden="1" w:uiPriority="39" w:unhideWhenUsed="1"/>
+    <w:lsdException w:name="toc 3" w:semiHidden="1" w:uiPriority="39" w:unhideWhenUsed="1"/>
+    <w:lsdException w:name="toc 4" w:semiHidden="1" w:uiPriority="39" w:unhideWhenUsed="1"/>
+    <w:lsdException w:name="toc 5" w:semiHidden="1" w:uiPriority="39" w:unhideWhenUsed="1"/>
+    <w:lsdException w:name="toc 6" w:semiHidden="1" w:uiPriority="39" w:unhideWhenUsed="1"/>
+    <w:lsdException w:name="toc 7" w:semiHidden="1" w:uiPriority="39" w:unhideWhenUsed="1"/>
+    <w:lsdException w:name="toc 8" w:semiHidden="1" w:uiPriority="39" w:unhideWhenUsed="1"/>
+    <w:lsdException w:name="toc 9" w:semiHidden="1" w:uiPriority="39" w:unhideWhenUsed="1"/>
+    <w:lsdException w:name="Normal Indent" w:semiHidden="1" w:unhideWhenUsed="1"/>
+    <w:lsdException w:name="footnote text" w:semiHidden="1" w:unhideWhenUsed="1"/>
+    <w:lsdException w:name="annotation text" w:semiHidden="1" w:unhideWhenUsed="1"/>
+    <w:lsdException w:name="header" w:semiHidden="1" w:unhideWhenUsed="1"/>
+    <w:lsdException w:name="footer" w:semiHidden="1" w:unhideWhenUsed="1"/>
+    <w:lsdException w:name="index heading" w:semiHidden="1" w:unhideWhenUsed="1"/>
+    <w:lsdException w:name="caption" w:semiHidden="1" w:uiPriority="35" w:unhideWhenUsed="1" w:qFormat="1"/>
+    <w:lsdException w:name="table of figures" w:semiHidden="1" w:unhideWhenUsed="1"/>
+    <w:lsdException w:name="envelope address" w:semiHidden="1" w:unhideWhenUsed="1"/>
+    <w:lsdException w:name="envelope return" w:semiHidden="1" w:unhideWhenUsed="1"/>
+    <w:lsdException w:name="footnote reference" w:semiHidden="1" w:unhideWhenUsed="1"/>
+    <w:lsdException w:name="annotation reference" w:semiHidden="1" w:unhideWhenUsed="1"/>
+    <w:lsdException w:name="line number" w:semiHidden="1" w:unhideWhenUsed="1"/>
+    <w:lsdException w:name="page number" w:semiHidden="1" w:unhideWhenUsed="1"/>
+    <w:lsdException w:name="endnote reference" w:semiHidden="1" w:unhideWhenUsed="1"/>
+    <w:lsdException w:name="endnote text" w:semiHidden="1" w:unhideWhenUsed="1"/>
+    <w:lsdException w:name="table of authorities" w:semiHidden="1" w:unhideWhenUsed="1"/>
+    <w:lsdException w:name="macro" w:semiHidden="1" w:unhideWhenUsed="1"/>
+    <w:lsdException w:name="toa heading" w:semiHidden="1" w:unhideWhenUsed="1"/>
+    <w:lsdException w:name="List" w:semiHidden="1" w:unhideWhenUsed="1"/>
+    <w:lsdException w:name="List Bullet" w:semiHidden="1" w:unhideWhenUsed="1"/>
+    <w:lsdException w:name="List Number" w:semiHidden="1" w:unhideWhenUsed="1"/>
+    <w:lsdException w:name="List 2" w:semiHidden="1" w:unhideWhenUsed="1"/>
+    <w:lsdException w:name="List 3" w:semiHidden="1" w:unhideWhenUsed="1"/>
+    <w:lsdException w:name="List 4" w:semiHidden="1" w:unhideWhenUsed="1"/>
+    <w:lsdException w:name="List 5" w:semiHidden="1" w:unhideWhenUsed="1"/>
+    <w:lsdException w:name="List Bullet 2" w:semiHidden="1" w:unhideWhenUsed="1"/>
+    <w:lsdException w:name="List Bullet 3" w:semiHidden="1" w:unhideWhenUsed="1"/>
+    <w:lsdException w:name="List Bullet 4" w:semiHidden="1" w:unhideWhenUsed="1"/>
+    <w:lsdException w:name="List Bullet 5" w:semiHidden="1" w:unhideWhenUsed="1"/>
+    <w:lsdException w:name="List Number 2" w:semiHidden="1" w:unhideWhenUsed="1"/>
+    <w:lsdException w:name="List Number 3" w:semiHidden="1" w:unhideWhenUsed="1"/>
+    <w:lsdException w:name="List Number 4" w:semiHidden="1" w:unhideWhenUsed="1"/>
+    <w:lsdException w:name="List Number 5" w:semiHidden="1" w:unhideWhenUsed="1"/>
+    <w:lsdException w:name="Title" w:uiPriority="10" w:qFormat="1"/>
+    <w:lsdException w:name="Closing" w:semiHidden="1" w:unhideWhenUsed="1"/>
+    <w:lsdException w:name="Signature" w:semiHidden="1" w:unhideWhenUsed="1"/>
+    <w:lsdException w:name="Default Paragraph Font" w:semiHidden="1" w:uiPriority="1" w:unhideWhenUsed="1"/>
+    <w:lsdException w:name="Body Text" w:semiHidden="1" w:unhideWhenUsed="1"/>
+    <w:lsdException w:name="Body Text Indent" w:semiHidden="1" w:unhideWhenUsed="1"/>
+    <w:lsdException w:name="List Continue" w:semiHidden="1" w:unhideWhenUsed="1"/>
+    <w:lsdException w:name="List Continue 2" w:semiHidden="1" w:unhideWhenUsed="1"/>
+    <w:lsdException w:name="List Continue 3" w:semiHidden="1" w:unhideWhenUsed="1"/>
+    <w:lsdException w:name="List Continue 4" w:semiHidden="1" w:unhideWhenUsed="1"/>
+    <w:lsdException w:name="List Continue 5" w:semiHidden="1" w:unhideWhenUsed="1"/>
+    <w:lsdException w:name="Message Header" w:semiHidden="1" w:unhideWhenUsed="1"/>
+    <w:lsdException w:name="Subtitle" w:uiPriority="11" w:qFormat="1"/>
+    <w:lsdException w:name="Salutation" w:semiHidden="1" w:unhideWhenUsed="1"/>
+    <w:lsdException w:name="Date" w:semiHidden="1" w:unhideWhenUsed="1"/>
+    <w:lsdException w:name="Body Text First Indent" w:semiHidden="1" w:unhideWhenUsed="1"/>
+    <w:lsdException w:name="Body Text First Indent 2" w:semiHidden="1" w:unhideWhenUsed="1"/>
+    <w:lsdException w:name="Note Heading" w:semiHidden="1" w:unhideWhenUsed="1"/>
+    <w:lsdException w:name="Body Text 2" w:semiHidden="1" w:unhideWhenUsed="1"/>
+    <w:lsdException w:name="Body Text 3" w:semiHidden="1" w:unhideWhenUsed="1"/>
+    <w:lsdException w:name="Body Text Indent 2" w:semiHidden="1" w:unhideWhenUsed="1"/>
+    <w:lsdException w:name="Body Text Indent 3" w:semiHidden="1" w:unhideWhenUsed="1"/>
+    <w:lsdException w:name="Block Text" w:semiHidden="1" w:unhideWhenUsed="1"/>
+    <w:lsdException w:name="Hyperlink" w:semiHidden="1" w:unhideWhenUsed="1"/>
+    <w:lsdException w:name="FollowedHyperlink" w:semiHidden="1" w:unhideWhenUsed="1"/>
+    <w:lsdException w:name="Strong" w:uiPriority="22" w:qFormat="1"/>
+    <w:lsdException w:name="Emphasis" w:uiPriority="20" w:qFormat="1"/>
+    <w:lsdException w:name="Document Map" w:semiHidden="1" w:unhideWhenUsed="1"/>
+    <w:lsdException w:name="Plain Text" w:semiHidden="1" w:unhideWhenUsed="1"/>
+    <w:lsdException w:name="E-mail Signature" w:semiHidden="1" w:unhideWhenUsed="1"/>
+    <w:lsdException w:name="HTML Top of Form" w:semiHidden="1" w:unhideWhenUsed="1"/>
+    <w:lsdException w:name="HTML Bottom of Form" w:semiHidden="1" w:unhideWhenUsed="1"/>
+    <w:lsdException w:name="Normal (Web)" w:semiHidden="1" w:unhideWhenUsed="1"/>
+    <w:lsdException w:name="HTML Acronym" w:semiHidden="1" w:unhideWhenUsed="1"/>
+    <w:lsdException w:name="HTML Address" w:semiHidden="1" w:unhideWhenUsed="1"/>
+    <w:lsdException w:name="HTML Cite" w:semiHidden="1" w:unhideWhenUsed="1"/>
+    <w:lsdException w:name="HTML Code" w:semiHidden="1" w:unhideWhenUsed="1"/>
+    <w:lsdException w:name="HTML Definition" w:semiHidden="1" w:unhideWhenUsed="1"/>
+    <w:lsdException w:name="HTML Keyboard" w:semiHidden="1" w:unhideWhenUsed="1"/>
+    <w:lsdException w:name="HTML Preformatted" w:semiHidden="1" w:unhideWhenUsed="1"/>
+    <w:lsdException w:name="HTML Sample" w:semiHidden="1" w:unhideWhenUsed="1"/>
+    <w:lsdException w:name="HTML Typewriter" w:semiHidden="1" w:unhideWhenUsed="1"/>
+    <w:lsdException w:name="HTML Variable" w:semiHidden="1" w:unhideWhenUsed="1"/>
+    <w:lsdException w:name="Normal Table" w:semiHidden="1" w:unhideWhenUsed="1"/>
+    <w:lsdException w:name="annotation subject" w:semiHidden="1" w:unhideWhenUsed="1"/>
+    <w:lsdException w:name="No List" w:semiHidden="1" w:unhideWhenUsed="1"/>
+    <w:lsdException w:name="Outline List 1" w:semiHidden="1" w:unhideWhenUsed="1"/>
+    <w:lsdException w:name="Outline List 2" w:semiHidden="1" w:unhideWhenUsed="1"/>
+    <w:lsdException w:name="Outline List 3" w:semiHidden="1" w:unhideWhenUsed="1"/>
+    <w:lsdException w:name="Table Simple 1" w:semiHidden="1" w:unhideWhenUsed="1"/>
+    <w:lsdException w:name="Table Simple 2" w:semiHidden="1" w:unhideWhenUsed="1"/>
+    <w:lsdException w:name="Table Simple 3" w:semiHidden="1" w:unhideWhenUsed="1"/>
+    <w:lsdException w:name="Table Classic 1" w:semiHidden="1" w:unhideWhenUsed="1"/>
+    <w:lsdException w:name="Table Classic 2" w:semiHidden="1" w:unhideWhenUsed="1"/>
+    <w:lsdException w:name="Table Classic 3" w:semiHidden="1" w:unhideWhenUsed="1"/>
+    <w:lsdException w:name="Table Classic 4" w:semiHidden="1" w:unhideWhenUsed="1"/>
+    <w:lsdException w:name="Table Colorful 1" w:semiHidden="1" w:unhideWhenUsed="1"/>
+    <w:lsdException w:name="Table Colorful 2" w:semiHidden="1" w:unhideWhenUsed="1"/>
+    <w:lsdException w:name="Table Colorful 3" w:semiHidden="1" w:unhideWhenUsed="1"/>
+    <w:lsdException w:name="Table Columns 1" w:semiHidden="1" w:unhideWhenUsed="1"/>
+    <w:lsdException w:name="Table Columns 2" w:semiHidden="1" w:unhideWhenUsed="1"/>
+    <w:lsdException w:name="Table Columns 3" w:semiHidden="1" w:unhideWhenUsed="1"/>
+    <w:lsdException w:name="Table Columns 4" w:semiHidden="1" w:unhideWhenUsed="1"/>
+    <w:lsdException w:name="Table Columns 5" w:semiHidden="1" w:unhideWhenUsed="1"/>
+    <w:lsdException w:name="Table Grid 1" w:semiHidden="1" w:unhideWhenUsed="1"/>
+    <w:lsdException w:name="Table Grid 2" w:semiHidden="1" w:unhideWhenUsed="1"/>
+    <w:lsdException w:name="Table Grid 3" w:semiHidden="1" w:unhideWhenUsed="1"/>
+    <w:lsdException w:name="Table Grid 4" w:semiHidden="1" w:unhideWhenUsed="1"/>
+    <w:lsdException w:name="Table Grid 5" w:semiHidden="1" w:unhideWhenUsed="1"/>
+    <w:lsdException w:name="Table Grid 6" w:semiHidden="1" w:unhideWhenUsed="1"/>
+    <w:lsdException w:name="Table Grid 7" w:semiHidden="1" w:unhideWhenUsed="1"/>
+    <w:lsdException w:name="Table Grid 8" w:semiHidden="1" w:unhideWhenUsed="1"/>
+    <w:lsdException w:name="Table List 1" w:semiHidden="1" w:unhideWhenUsed="1"/>
+    <w:lsdException w:name="Table List 2" w:semiHidden="1" w:unhideWhenUsed="1"/>
+    <w:lsdException w:name="Table List 3" w:semiHidden="1" w:unhideWhenUsed="1"/>
+    <w:lsdException w:name="Table List 4" w:semiHidden="1" w:unhideWhenUsed="1"/>
+    <w:lsdException w:name="Table List 5" w:semiHidden="1" w:unhideWhenUsed="1"/>
+    <w:lsdException w:name="Table List 6" w:semiHidden="1" w:unhideWhenUsed="1"/>
+    <w:lsdException w:name="Table List 7" w:semiHidden="1" w:unhideWhenUsed="1"/>
+    <w:lsdException w:name="Table List 8" w:semiHidden="1" w:unhideWhenUsed="1"/>
+    <w:lsdException w:name="Table 3D effects 1" w:semiHidden="1" w:unhideWhenUsed="1"/>
+    <w:lsdException w:name="Table 3D effects 2" w:semiHidden="1" w:unhideWhenUsed="1"/>
+    <w:lsdException w:name="Table 3D effects 3" w:semiHidden="1" w:unhideWhenUsed="1"/>
+    <w:lsdException w:name="Table Contemporary" w:semiHidden="1" w:unhideWhenUsed="1"/>
+    <w:lsdException w:name="Table Elegant" w:semiHidden="1" w:unhideWhenUsed="1"/>
+    <w:lsdException w:name="Table Professional" w:semiHidden="1" w:unhideWhenUsed="1"/>
+    <w:lsdException w:name="Table Subtle 1" w:semiHidden="1" w:unhideWhenUsed="1"/>
+    <w:lsdException w:name="Table Subtle 2" w:semiHidden="1" w:unhideWhenUsed="1"/>
+    <w:lsdException w:name="Table Web 1" w:semiHidden="1" w:unhideWhenUsed="1"/>
+    <w:lsdException w:name="Table Web 2" w:semiHidden="1" w:unhideWhenUsed="1"/>
+    <w:lsdException w:name="Table Web 3" w:semiHidden="1" w:unhideWhenUsed="1"/>
+    <w:lsdException w:name="Balloon Text" w:semiHidden="1" w:unhideWhenUsed="1"/>
+    <w:lsdException w:name="Table Grid" w:uiPriority="59"/>
+    <w:lsdException w:name="Table Theme" w:semiHidden="1" w:unhideWhenUsed="1"/>
+    <w:lsdException w:name="Placeholder Text" w:semiHidden="1"/>
+    <w:lsdException w:name="No Spacing" w:uiPriority="1" w:qFormat="1"/>
+    <w:lsdException w:name="Light Shading" w:uiPriority="60"/>
+    <w:lsdException w:name="Light List" w:uiPriority="61"/>
+    <w:lsdException w:name="Light Grid" w:uiPriority="62"/>
+    <w:lsdException w:name="Medium Shading 1" w:uiPriority="63"/>
+    <w:lsdException w:name="Medium Shading 2" w:uiPriority="64"/>
+    <w:lsdException w:name="Medium List 1" w:uiPriority="65"/>
+    <w:lsdException w:name="Medium List 2" w:uiPriority="66"/>
+    <w:lsdException w:name="Medium Grid 1" w:uiPriority="67"/>
+    <w:lsdException w:name="Medium Grid 2" w:uiPriority="68"/>
+    <w:lsdException w:name="Medium Grid 3" w:uiPriority="69"/>
+    <w:lsdException w:name="Dark List" w:uiPriority="70"/>
+    <w:lsdException w:name="Colorful Shading" w:uiPriority="71"/>
+    <w:lsdException w:name="Colorful List" w:uiPriority="72"/>
+    <w:lsdException w:name="Colorful Grid" w:uiPriority="73"/>
+    <w:lsdException w:name="Light Shading Accent 1" w:uiPriority="60"/>
+    <w:lsdException w:name="Light List Accent 1" w:uiPriority="61"/>
+    <w:lsdException w:name="Light Grid Accent 1" w:uiPriority="62"/>
+    <w:lsdException w:name="Medium Shading 1 Accent 1" w:uiPriority="63"/>
+    <w:lsdException w:name="Medium Shading 2 Accent 1" w:uiPriority="64"/>
+    <w:lsdException w:name="Medium List 1 Accent 1" w:uiPriority="65"/>
+    <w:lsdException w:name="Revision" w:semiHidden="1"/>
+    <w:lsdException w:name="List Paragraph" w:uiPriority="34" w:qFormat="1"/>
+    <w:lsdException w:name="Quote" w:uiPriority="29" w:qFormat="1"/>
+    <w:lsdException w:name="Intense Quote" w:uiPriority="30" w:qFormat="1"/>
+    <w:lsdException w:name="Medium List 2 Accent 1" w:uiPriority="66"/>
+    <w:lsdException w:name="Medium Grid 1 Accent 1" w:uiPriority="67"/>
+    <w:lsdException w:name="Medium Grid 2 Accent 1" w:uiPriority="68"/>
+    <w:lsdException w:name="Medium Grid 3 Accent 1" w:uiPriority="69"/>
+    <w:lsdException w:name="Dark List Accent 1" w:uiPriority="70"/>
+    <w:lsdException w:name="Colorful Shading Accent 1" w:uiPriority="71"/>
+    <w:lsdException w:name="Colorful List Accent 1" w:uiPriority="72"/>
+    <w:lsdException w:name="Colorful Grid Accent 1" w:uiPriority="73"/>
+    <w:lsdException w:name="Light Shading Accent 2" w:uiPriority="60"/>
+    <w:lsdException w:name="Light List Accent 2" w:uiPriority="61"/>
+    <w:lsdException w:name="Light Grid Accent 2" w:uiPriority="62"/>
+    <w:lsdException w:name="Medium Shading 1 Accent 2" w:uiPriority="63"/>
+    <w:lsdException w:name="Medium Shading 2 Accent 2" w:uiPriority="64"/>
+    <w:lsdException w:name="Medium List 1 Accent 2" w:uiPriority="65"/>
+    <w:lsdException w:name="Medium List 2 Accent 2" w:uiPriority="66"/>
+    <w:lsdException w:name="Medium Grid 1 Accent 2" w:uiPriority="67"/>
+    <w:lsdException w:name="Medium Grid 2 Accent 2" w:uiPriority="68"/>
+    <w:lsdException w:name="Medium Grid 3 Accent 2" w:uiPriority="69"/>
+    <w:lsdException w:name="Dark List Accent 2" w:uiPriority="70"/>
+    <w:lsdException w:name="Colorful Shading Accent 2" w:uiPriority="71"/>
+    <w:lsdException w:name="Colorful List Accent 2" w:uiPriority="72"/>
+    <w:lsdException w:name="Colorful Grid Accent 2" w:uiPriority="73"/>
+    <w:lsdException w:name="Light Shading Accent 3" w:uiPriority="60"/>
+    <w:lsdException w:name="Light List Accent 3" w:uiPriority="61"/>
+    <w:lsdException w:name="Light Grid Accent 3" w:uiPriority="62"/>
+    <w:lsdException w:name="Medium Shading 1 Accent 3" w:uiPriority="63"/>
+    <w:lsdException w:name="Medium Shading 2 Accent 3" w:uiPriority="64"/>
+    <w:lsdException w:name="Medium List 1 Accent 3" w:uiPriority="65"/>
+    <w:lsdException w:name="Medium List 2 Accent 3" w:uiPriority="66"/>
+    <w:lsdException w:name="Medium Grid 1 Accent 3" w:uiPriority="67"/>
+    <w:lsdException w:name="Medium Grid 2 Accent 3" w:uiPriority="68"/>
+    <w:lsdException w:name="Medium Grid 3 Accent 3" w:uiPriority="69"/>
+    <w:lsdException w:name="Dark List Accent 3" w:uiPriority="70"/>
+    <w:lsdException w:name="Colorful Shading Accent 3" w:uiPriority="71"/>
+    <w:lsdException w:name="Colorful List Accent 3" w:uiPriority="72"/>
+    <w:lsdException w:name="Colorful Grid Accent 3" w:uiPriority="73"/>
+    <w:lsdException w:name="Light Shading Accent 4" w:uiPriority="60"/>
+    <w:lsdException w:name="Light List Accent 4" w:uiPriority="61"/>
+    <w:lsdException w:name="Light Grid Accent 4" w:uiPriority="62"/>
+    <w:lsdException w:name="Medium Shading 1 Accent 4" w:uiPriority="63"/>
+    <w:lsdException w:name="Medium Shading 2 Accent 4" w:uiPriority="64"/>
+    <w:lsdException w:name="Medium List 1 Accent 4" w:uiPriority="65"/>
+    <w:lsdException w:name="Medium List 2 Accent 4" w:uiPriority="66"/>
+    <w:lsdException w:name="Medium Grid 1 Accent 4" w:uiPriority="67"/>
+    <w:lsdException w:name="Medium Grid 2 Accent 4" w:uiPriority="68"/>
+    <w:lsdException w:name="Medium Grid 3 Accent 4" w:uiPriority="69"/>
+    <w:lsdException w:name="Dark List Accent 4" w:uiPriority="70"/>
+    <w:lsdException w:name="Colorful Shading Accent 4" w:uiPriority="71"/>
+    <w:lsdException w:name="Colorful List Accent 4" w:uiPriority="72"/>
+    <w:lsdException w:name="Colorful Grid Accent 4" w:uiPriority="73"/>
+    <w:lsdException w:name="Light Shading Accent 5" w:uiPriority="60"/>
+    <w:lsdException w:name="Light List Accent 5" w:uiPriority="61"/>
+    <w:lsdException w:name="Light Grid Accent 5" w:uiPriority="62"/>
+    <w:lsdException w:name="Medium Shading 1 Accent 5" w:uiPriority="63"/>
+    <w:lsdException w:name="Medium Shading 2 Accent 5" w:uiPriority="64"/>
+    <w:lsdException w:name="Medium List 1 Accent 5" w:uiPriority="65"/>
+    <w:lsdException w:name="Medium List 2 Accent 5" w:uiPriority="66"/>
+    <w:lsdException w:name="Medium Grid 1 Accent 5" w:uiPriority="67"/>
+    <w:lsdException w:name="Medium Grid 2 Accent 5" w:uiPriority="68"/>
+    <w:lsdException w:name="Medium Grid 3 Accent 5" w:uiPriority="69"/>
+    <w:lsdException w:name="Dark List Accent 5" w:uiPriority="70"/>
+    <w:lsdException w:name="Colorful Shading Accent 5" w:uiPriority="71"/>
+    <w:lsdException w:name="Colorful List Accent 5" w:uiPriority="72"/>
+    <w:lsdException w:name="Colorful Grid Accent 5" w:uiPriority="73"/>
+    <w:lsdException w:name="Light Shading Accent 6" w:uiPriority="60"/>
+    <w:lsdException w:name="Light List Accent 6" w:uiPriority="61"/>
+    <w:lsdException w:name="Light Grid Accent 6" w:uiPriority="62"/>
+    <w:lsdException w:name="Medium Shading 1 Accent 6" w:uiPriority="63"/>
+    <w:lsdException w:name="Medium Shading 2 Accent 6" w:uiPriority="64"/>
+    <w:lsdException w:name="Medium List 1 Accent 6" w:uiPriority="65"/>
+    <w:lsdException w:name="Medium List 2 Accent 6" w:uiPriority="66"/>
+    <w:lsdException w:name="Medium Grid 1 Accent 6" w:uiPriority="67"/>
+    <w:lsdException w:name="Medium Grid 2 Accent 6" w:uiPriority="68"/>
+    <w:lsdException w:name="Medium Grid 3 Accent 6" w:uiPriority="69"/>
+    <w:lsdException w:name="Dark List Accent 6" w:uiPriority="70"/>
+    <w:lsdException w:name="Colorful Shading Accent 6" w:uiPriority="71"/>
+    <w:lsdException w:name="Colorful List Accent 6" w:uiPriority="72"/>
+    <w:lsdException w:name="Colorful Grid Accent 6" w:uiPriority="73"/>
+    <w:lsdException w:name="Subtle Emphasis" w:uiPriority="19" w:qFormat="1"/>
+    <w:lsdException w:name="Intense Emphasis" w:uiPriority="21" w:qFormat="1"/>
+    <w:lsdException w:name="Subtle Reference" w:uiPriority="31" w:qFormat="1"/>
+    <w:lsdException w:name="Intense Reference" w:uiPriority="32" w:qFormat="1"/>
+    <w:lsdException w:name="Book Title" w:uiPriority="33" w:qFormat="1"/>
+    <w:lsdException w:name="Bibliography" w:semiHidden="1" w:uiPriority="37" w:unhideWhenUsed="1"/>
+    <w:lsdException w:name="TOC Heading" w:semiHidden="1" w:uiPriority="39" w:unhideWhenUsed="1" w:qFormat="1"/>
+    <w:lsdException w:name="Plain Table 1" w:uiPriority="41"/>
+    <w:lsdException w:name="Plain Table 2" w:uiPriority="42"/>
+    <w:lsdException w:name="Plain Table 3" w:uiPriority="43"/>
+    <w:lsdException w:name="Plain Table 4" w:uiPriority="44"/>
+    <w:lsdException w:name="Plain Table 5" w:uiPriority="45"/>
+    <w:lsdException w:name="Grid Table Light" w:uiPriority="40"/>
+    <w:lsdException w:name="Grid Table 1 Light" w:uiPriority="46"/>
+    <w:lsdException w:name="Grid Table 2" w:uiPriority="47"/>
+    <w:lsdException w:name="Grid Table 3" w:uiPriority="48"/>
+    <w:lsdException w:name="Grid Table 4" w:uiPriority="49"/>
+    <w:lsdException w:name="Grid Table 5 Dark" w:uiPriority="50"/>
+    <w:lsdException w:name="Grid Table 6 Colorful" w:uiPriority="51"/>
+    <w:lsdException w:name="Grid Table 7 Colorful" w:uiPriority="52"/>
+    <w:lsdException w:name="Grid Table 1 Light Accent 1" w:uiPriority="46"/>
+    <w:lsdException w:name="Grid Table 2 Accent 1" w:uiPriority="47"/>
+    <w:lsdException w:name="Grid Table 3 Accent 1" w:uiPriority="48"/>
+    <w:lsdException w:name="Grid Table 4 Accent 1" w:uiPriority="49"/>
+    <w:lsdException w:name="Grid Table 5 Dark Accent 1" w:uiPriority="50"/>
+    <w:lsdException w:name="Grid Table 6 Colorful Accent 1" w:uiPriority="51"/>
+    <w:lsdException w:name="Grid Table 7 Colorful Accent 1" w:uiPriority="52"/>
+    <w:lsdException w:name="Grid Table 1 Light Accent 2" w:uiPriority="46"/>
+    <w:lsdException w:name="Grid Table 2 Accent 2" w:uiPriority="47"/>
+    <w:lsdException w:name="Grid Table 3 Accent 2" w:uiPriority="48"/>
+    <w:lsdException w:name="Grid Table 4 Accent 2" w:uiPriority="49"/>
+    <w:lsdException w:name="Grid Table 5 Dark Accent 2" w:uiPriority="50"/>
+    <w:lsdException w:name="Grid Table 6 Colorful Accent 2" w:uiPriority="51"/>
+    <w:lsdException w:name="Grid Table 7 Colorful Accent 2" w:uiPriority="52"/>
+    <w:lsdException w:name="Grid Table 1 Light Accent 3" w:uiPriority="46"/>
+    <w:lsdException w:name="Grid Table 2 Accent 3" w:uiPriority="47"/>
+    <w:lsdException w:name="Grid Table 3 Accent 3" w:uiPriority="48"/>
+    <w:lsdException w:name="Grid Table 4 Accent 3" w:uiPriority="49"/>
+    <w:lsdException w:name="Grid Table 5 Dark Accent 3" w:uiPriority="50"/>
+    <w:lsdException w:name="Grid Table 6 Colorful Accent 3" w:uiPriority="51"/>
+    <w:lsdException w:name="Grid Table 7 Colorful Accent 3" w:uiPriority="52"/>
+    <w:lsdException w:name="Grid Table 1 Light Accent 4" w:uiPriority="46"/>
+    <w:lsdException w:name="Grid Table 2 Accent 4" w:uiPriority="47"/>
+    <w:lsdException w:name="Grid Table 3 Accent 4" w:uiPriority="48"/>
+    <w:lsdException w:name="Grid Table 4 Accent 4" w:uiPriority="49"/>
+    <w:lsdException w:name="Grid Table 5 Dark Accent 4" w:uiPriority="50"/>
+    <w:lsdException w:name="Grid Table 6 Colorful Accent 4" w:uiPriority="51"/>
+    <w:lsdException w:name="Grid Table 7 Colorful Accent 4" w:uiPriority="52"/>
+    <w:lsdException w:name="Grid Table 1 Light Accent 5" w:uiPriority="46"/>
+    <w:lsdException w:name="Grid Table 2 Accent 5" w:uiPriority="47"/>
+    <w:lsdException w:name="Grid Table 3 Accent 5" w:uiPriority="48"/>
+    <w:lsdException w:name="Grid Table 4 Accent 5" w:uiPriority="49"/>
+    <w:lsdException w:name="Grid Table 5 Dark Accent 5" w:uiPriority="50"/>
+    <w:lsdException w:name="Grid Table 6 Colorful Accent 5" w:uiPriority="51"/>
+    <w:lsdException w:name="Grid Table 7 Colorful Accent 5" w:uiPriority="52"/>
+    <w:lsdException w:name="Grid Table 1 Light Accent 6" w:uiPriority="46"/>
+    <w:lsdException w:name="Grid Table 2 Accent 6" w:uiPriority="47"/>
+    <w:lsdException w:name="Grid Table 3 Accent 6" w:uiPriority="48"/>
+    <w:lsdException w:name="Grid Table 4 Accent 6" w:uiPriority="49"/>
+    <w:lsdException w:name="Grid Table 5 Dark Accent 6" w:uiPriority="50"/>
+    <w:lsdException w:name="Grid Table 6 Colorful Accent 6" w:uiPriority="51"/>
+    <w:lsdException w:name="Grid Table 7 Colorful Accent 6" w:uiPriority="52"/>
+    <w:lsdException w:name="List Table 1 Light" w:uiPriority="46"/>
+    <w:lsdException w:name="List Table 2" w:uiPriority="47"/>
+    <w:lsdException w:name="List Table 3" w:uiPriority="48"/>
+    <w:lsdException w:name="List Table 4" w:uiPriority="49"/>
+    <w:lsdException w:name="List Table 5 Dark" w:uiPriority="50"/>
+    <w:lsdException w:name="List Table 6 Colorful" w:uiPriority="51"/>
+    <w:lsdException w:name="List Table 7 Colorful" w:uiPriority="52"/>
+    <w:lsdException w:name="List Table 1 Light Accent 1" w:uiPriority="46"/>
+    <w:lsdException w:name="List Table 2 Accent 1" w:uiPriority="47"/>
+    <w:lsdException w:name="List Table 3 Accent 1" w:uiPriority="48"/>
+    <w:lsdException w:name="List Table 4 Accent 1" w:uiPriority="49"/>
+    <w:lsdException w:name="List Table 5 Dark Accent 1" w:uiPriority="50"/>
+    <w:lsdException w:name="List Table 6 Colorful Accent 1" w:uiPriority="51"/>
+    <w:lsdException w:name="List Table 7 Colorful Accent 1" w:uiPriority="52"/>
+    <w:lsdException w:name="List Table 1 Light Accent 2" w:uiPriority="46"/>
+    <w:lsdException w:name="List Table 2 Accent 2" w:uiPriority="47"/>
+    <w:lsdException w:name="List Table 3 Accent 2" w:uiPriority="48"/>
+    <w:lsdException w:name="List Table 4 Accent 2" w:uiPriority="49"/>
+    <w:lsdException w:name="List Table 5 Dark Accent 2" w:uiPriority="50"/>
+    <w:lsdException w:name="List Table 6 Colorful Accent 2" w:uiPriority="51"/>
+    <w:lsdException w:name="List Table 7 Colorful Accent 2" w:uiPriority="52"/>
+    <w:lsdException w:name="List Table 1 Light Accent 3" w:uiPriority="46"/>
+    <w:lsdException w:name="List Table 2 Accent 3" w:uiPriority="47"/>
+    <w:lsdException w:name="List Table 3 Accent 3" w:uiPriority="48"/>
+    <w:lsdException w:name="List Table 4 Accent 3" w:uiPriority="49"/>
+    <w:lsdException w:name="List Table 5 Dark Accent 3" w:uiPriority="50"/>
+    <w:lsdException w:name="List Table 6 Colorful Accent 3" w:uiPriority="51"/>
+    <w:lsdException w:name="List Table 7 Colorful Accent 3" w:uiPriority="52"/>
+    <w:lsdException w:name="List Table 1 Light Accent 4" w:uiPriority="46"/>
+    <w:lsdException w:name="List Table 2 Accent 4" w:uiPriority="47"/>
+    <w:lsdException w:name="List Table 3 Accent 4" w:uiPriority="48"/>
+    <w:lsdException w:name="List Table 4 Accent 4" w:uiPriority="49"/>
+    <w:lsdException w:name="List Table 5 Dark Accent 4" w:uiPriority="50"/>
+    <w:lsdException w:name="List Table 6 Colorful Accent 4" w:uiPriority="51"/>
+    <w:lsdException w:name="List Table 7 Colorful Accent 4" w:uiPriority="52"/>
+    <w:lsdException w:name="List Table 1 Light Accent 5" w:uiPriority="46"/>
+    <w:lsdException w:name="List Table 2 Accent 5" w:uiPriority="47"/>
+    <w:lsdException w:name="List Table 3 Accent 5" w:uiPriority="48"/>
+    <w:lsdException w:name="List Table 4 Accent 5" w:uiPriority="49"/>
+    <w:lsdException w:name="List Table 5 Dark Accent 5" w:uiPriority="50"/>
+    <w:lsdException w:name="List Table 6 Colorful Accent 5" w:uiPriority="51"/>
+    <w:lsdException w:name="List Table 7 Colorful Accent 5" w:uiPriority="52"/>
+    <w:lsdException w:name="List Table 1 Light Accent 6" w:uiPriority="46"/>
+    <w:lsdException w:name="List Table 2 Accent 6" w:uiPriority="47"/>
+    <w:lsdException w:name="List Table 3 Accent 6" w:uiPriority="48"/>
+    <w:lsdException w:name="List Table 4 Accent 6" w:uiPriority="49"/>
+    <w:lsdException w:name="List Table 5 Dark Accent 6" w:uiPriority="50"/>
+    <w:lsdException w:name="List Table 6 Colorful Accent 6" w:uiPriority="51"/>
+    <w:lsdException w:name="List Table 7 Colorful Accent 6" w:uiPriority="52"/>
   </w:latentStyles>
   <w:style w:type="paragraph" w:default="1" w:styleId="Normal">
     <w:name w:val="Normal"/>
@@ -5266,7 +4619,7 @@
 </file>
 
 <file path=customXml/itemProps1.xml><?xml version="1.0" encoding="utf-8"?>
-<ds:datastoreItem xmlns:ds="http://schemas.openxmlformats.org/officeDocument/2006/customXml" ds:itemID="{73E2DB69-7108-4B9F-B346-1D16CE2209D4}">
+<ds:datastoreItem xmlns:ds="http://schemas.openxmlformats.org/officeDocument/2006/customXml" ds:itemID="{7651D308-FE2E-4A1F-898D-285CC6E0AB3E}">
   <ds:schemaRefs>
     <ds:schemaRef ds:uri="http://schemas.openxmlformats.org/officeDocument/2006/bibliography"/>
   </ds:schemaRefs>

</xml_diff>

<commit_message>
fixed 1.1's page numbers
</commit_message>
<xml_diff>
--- a/Requirement specifications/requirement specification 1.1.docx
+++ b/Requirement specifications/requirement specification 1.1.docx
@@ -9,8 +9,6 @@
       <w:r>
         <w:t>Requirement specification</w:t>
       </w:r>
-      <w:bookmarkStart w:id="0" w:name="_GoBack"/>
-      <w:bookmarkEnd w:id="0"/>
     </w:p>
     <w:p>
       <w:pPr>
@@ -61,10 +59,12 @@
       <w:r>
         <w:t xml:space="preserve">In automatic mode the train goes to either random or sequential stations until </w:t>
       </w:r>
+      <w:bookmarkStart w:id="0" w:name="_GoBack"/>
       <w:r>
         <w:t>stopped.</w:t>
       </w:r>
     </w:p>
+    <w:bookmarkEnd w:id="0"/>
     <w:p>
       <w:pPr>
         <w:pStyle w:val="ListParagraph"/>
@@ -2697,7 +2697,7 @@
       <w:headerReference w:type="first" r:id="rId17"/>
       <w:pgSz w:w="11906" w:h="16838"/>
       <w:pgMar w:top="1440" w:right="1440" w:bottom="1440" w:left="1440" w:header="708" w:footer="708" w:gutter="0"/>
-      <w:pgNumType w:start="0"/>
+      <w:pgNumType w:start="1"/>
       <w:cols w:space="708"/>
       <w:docGrid w:linePitch="360"/>
     </w:sectPr>
@@ -2761,7 +2761,7 @@
       <w:rPr>
         <w:noProof/>
       </w:rPr>
-      <w:t>0</w:t>
+      <w:t>1</w:t>
     </w:r>
     <w:r>
       <w:fldChar w:fldCharType="end"/>
@@ -4563,7 +4563,7 @@
 </file>
 
 <file path=customXml/itemProps1.xml><?xml version="1.0" encoding="utf-8"?>
-<ds:datastoreItem xmlns:ds="http://schemas.openxmlformats.org/officeDocument/2006/customXml" ds:itemID="{3A4394AE-780D-499A-950C-417D63190FFA}">
+<ds:datastoreItem xmlns:ds="http://schemas.openxmlformats.org/officeDocument/2006/customXml" ds:itemID="{FB89E0DE-657B-402C-A719-BEDB9C07992C}">
   <ds:schemaRefs>
     <ds:schemaRef ds:uri="http://schemas.openxmlformats.org/officeDocument/2006/bibliography"/>
   </ds:schemaRefs>

</xml_diff>